<commit_message>
read the comments carefully, and please complete all the missing parts on time
</commit_message>
<xml_diff>
--- a/Requirements Specification.docx
+++ b/Requirements Specification.docx
@@ -1,6 +1,6 @@
 
 <file path=word/document.xml><?xml version="1.0" encoding="utf-8"?>
-<w:document xmlns:wpc="http://schemas.microsoft.com/office/word/2010/wordprocessingCanvas" xmlns:mo="http://schemas.microsoft.com/office/mac/office/2008/main" xmlns:mc="http://schemas.openxmlformats.org/markup-compatibility/2006" xmlns:mv="urn:schemas-microsoft-com:mac:vml" xmlns:o="urn:schemas-microsoft-com:office:office" xmlns:r="http://schemas.openxmlformats.org/officeDocument/2006/relationships" xmlns:m="http://schemas.openxmlformats.org/officeDocument/2006/math" xmlns:v="urn:schemas-microsoft-com:vml" xmlns:wp14="http://schemas.microsoft.com/office/word/2010/wordprocessingDrawing" xmlns:wp="http://schemas.openxmlformats.org/drawingml/2006/wordprocessingDrawing" xmlns:w10="urn:schemas-microsoft-com:office:word" xmlns:w="http://schemas.openxmlformats.org/wordprocessingml/2006/main" xmlns:w14="http://schemas.microsoft.com/office/word/2010/wordml" xmlns:wpg="http://schemas.microsoft.com/office/word/2010/wordprocessingGroup" xmlns:wpi="http://schemas.microsoft.com/office/word/2010/wordprocessingInk" xmlns:wne="http://schemas.microsoft.com/office/word/2006/wordml" xmlns:wps="http://schemas.microsoft.com/office/word/2010/wordprocessingShape" mc:Ignorable="w14 wp14">
+<w:document xmlns:wpc="http://schemas.microsoft.com/office/word/2010/wordprocessingCanvas" xmlns:cx="http://schemas.microsoft.com/office/drawing/2014/chartex" xmlns:mc="http://schemas.openxmlformats.org/markup-compatibility/2006" xmlns:o="urn:schemas-microsoft-com:office:office" xmlns:r="http://schemas.openxmlformats.org/officeDocument/2006/relationships" xmlns:m="http://schemas.openxmlformats.org/officeDocument/2006/math" xmlns:v="urn:schemas-microsoft-com:vml" xmlns:wp14="http://schemas.microsoft.com/office/word/2010/wordprocessingDrawing" xmlns:wp="http://schemas.openxmlformats.org/drawingml/2006/wordprocessingDrawing" xmlns:w10="urn:schemas-microsoft-com:office:word" xmlns:w="http://schemas.openxmlformats.org/wordprocessingml/2006/main" xmlns:w14="http://schemas.microsoft.com/office/word/2010/wordml" xmlns:w15="http://schemas.microsoft.com/office/word/2012/wordml" xmlns:w16se="http://schemas.microsoft.com/office/word/2015/wordml/symex" xmlns:wpg="http://schemas.microsoft.com/office/word/2010/wordprocessingGroup" xmlns:wpi="http://schemas.microsoft.com/office/word/2010/wordprocessingInk" xmlns:wne="http://schemas.microsoft.com/office/word/2006/wordml" xmlns:wps="http://schemas.microsoft.com/office/word/2010/wordprocessingShape" mc:Ignorable="w14 w15 w16se wp14">
   <w:body>
     <w:p>
       <w:pPr>
@@ -3612,14 +3612,7 @@
         <w:rPr>
           <w:sz w:val="22"/>
         </w:rPr>
-        <w:t>Marketing is the study and management of exchange relationships. Marketing is used to create, keep and satisfy the customer. With the customer as the focus of its activities</w:t>
-      </w:r>
-      <w:proofErr w:type="gramStart"/>
-      <w:r>
-        <w:rPr>
-          <w:sz w:val="22"/>
-        </w:rPr>
-        <w:t xml:space="preserve">, </w:t>
+        <w:t xml:space="preserve">Marketing is the study and management of exchange relationships. Marketing is used to create, keep and satisfy the customer. With the customer as the focus of its activities, </w:t>
       </w:r>
       <w:r>
         <w:rPr>
@@ -3631,14 +3624,7 @@
         <w:rPr>
           <w:sz w:val="22"/>
         </w:rPr>
-        <w:t>it</w:t>
-      </w:r>
-      <w:proofErr w:type="gramEnd"/>
-      <w:r>
-        <w:rPr>
-          <w:sz w:val="22"/>
-        </w:rPr>
-        <w:t xml:space="preserve"> can be concluded that Marketing is one of the premier components of business management.</w:t>
+        <w:t>it can be concluded that Marketing is one of the premier components of business management.</w:t>
       </w:r>
     </w:p>
     <w:p>
@@ -3758,6 +3744,7 @@
     </w:p>
     <w:p>
       <w:pPr>
+        <w:jc w:val="both"/>
         <w:rPr>
           <w:color w:val="222222"/>
           <w:sz w:val="22"/>
@@ -3768,6 +3755,36 @@
     </w:p>
     <w:p>
       <w:pPr>
+        <w:jc w:val="both"/>
+        <w:rPr>
+          <w:color w:val="FF0000"/>
+          <w:sz w:val="22"/>
+          <w:szCs w:val="22"/>
+          <w:shd w:val="clear" w:color="auto" w:fill="FFFFFF"/>
+        </w:rPr>
+      </w:pPr>
+      <w:r>
+        <w:rPr>
+          <w:color w:val="FF0000"/>
+          <w:sz w:val="22"/>
+          <w:szCs w:val="22"/>
+          <w:shd w:val="clear" w:color="auto" w:fill="FFFFFF"/>
+        </w:rPr>
+        <w:t>Cite the features that are required to facilitate the process involved in marketing and sales</w:t>
+      </w:r>
+    </w:p>
+    <w:p>
+      <w:pPr>
+        <w:rPr>
+          <w:color w:val="222222"/>
+          <w:sz w:val="22"/>
+          <w:szCs w:val="22"/>
+          <w:shd w:val="clear" w:color="auto" w:fill="FFFFFF"/>
+        </w:rPr>
+      </w:pPr>
+    </w:p>
+    <w:p>
+      <w:pPr>
         <w:pStyle w:val="Heading2"/>
       </w:pPr>
       <w:r>
@@ -3820,7 +3837,25 @@
         <w:t>plans such</w:t>
       </w:r>
       <w:r>
-        <w:t xml:space="preserve"> as Facebook advertising, give and posting promotions and other plans to boost selling products and get back profit. The other purpose is to tell and show to consumers on how your product or service fits into their day-to-day life. It is also for </w:t>
+        <w:t xml:space="preserve"> as </w:t>
+      </w:r>
+      <w:r>
+        <w:rPr>
+          <w:color w:val="FF0000"/>
+        </w:rPr>
+        <w:t>Facebook advertising</w:t>
+      </w:r>
+      <w:r>
+        <w:t xml:space="preserve"> – </w:t>
+      </w:r>
+      <w:r>
+        <w:rPr>
+          <w:color w:val="FF0000"/>
+        </w:rPr>
+        <w:t>only those features that are present in your system</w:t>
+      </w:r>
+      <w:r>
+        <w:t xml:space="preserve">, give and posting promotions and other plans to boost selling products and get back profit. The other purpose is to tell and show to consumers on how your product or service fits into their day-to-day life. It is also for </w:t>
       </w:r>
       <w:r>
         <w:t>business to understand on how to reach more customers and increase the sales of a company</w:t>
@@ -3889,30 +3924,30 @@
           <w:b/>
           <w:sz w:val="20"/>
         </w:rPr>
-        <w:t xml:space="preserve">Facilitates easy shopping online anywhere with free </w:t>
-      </w:r>
-      <w:proofErr w:type="gramStart"/>
+        <w:t>Facilitates easy shopping online anywhere with free shipping</w:t>
+      </w:r>
       <w:r>
         <w:rPr>
           <w:b/>
           <w:sz w:val="20"/>
         </w:rPr>
-        <w:t>shipping</w:t>
-      </w:r>
-      <w:r>
+        <w:t>(have minimum amount)</w:t>
+      </w:r>
+    </w:p>
+    <w:p>
+      <w:pPr>
+        <w:pStyle w:val="ListBullet0"/>
         <w:rPr>
           <w:b/>
           <w:sz w:val="20"/>
         </w:rPr>
-        <w:t>(</w:t>
-      </w:r>
-      <w:proofErr w:type="gramEnd"/>
+      </w:pPr>
       <w:r>
         <w:rPr>
           <w:b/>
           <w:sz w:val="20"/>
         </w:rPr>
-        <w:t>have minimum amount)</w:t>
+        <w:t>Provides information about the products in categories</w:t>
       </w:r>
     </w:p>
     <w:p>
@@ -3928,7 +3963,7 @@
           <w:b/>
           <w:sz w:val="20"/>
         </w:rPr>
-        <w:t>Provides information about the products in categories</w:t>
+        <w:t>Promoting of products</w:t>
       </w:r>
     </w:p>
     <w:p>
@@ -3944,7 +3979,7 @@
           <w:b/>
           <w:sz w:val="20"/>
         </w:rPr>
-        <w:t>Promoting of products</w:t>
+        <w:t>Increase customer satisfaction</w:t>
       </w:r>
     </w:p>
     <w:p>
@@ -3960,7 +3995,7 @@
           <w:b/>
           <w:sz w:val="20"/>
         </w:rPr>
-        <w:t>Increase customer satisfaction</w:t>
+        <w:t>Product availability</w:t>
       </w:r>
     </w:p>
     <w:p>
@@ -3976,7 +4011,7 @@
           <w:b/>
           <w:sz w:val="20"/>
         </w:rPr>
-        <w:t>Product availability</w:t>
+        <w:t>Record Sales</w:t>
       </w:r>
     </w:p>
     <w:p>
@@ -3992,7 +4027,7 @@
           <w:b/>
           <w:sz w:val="20"/>
         </w:rPr>
-        <w:t>Record Sales</w:t>
+        <w:t>Record purchases</w:t>
       </w:r>
     </w:p>
     <w:p>
@@ -4008,65 +4043,35 @@
           <w:b/>
           <w:sz w:val="20"/>
         </w:rPr>
-        <w:t>Record purchases</w:t>
-      </w:r>
-    </w:p>
-    <w:p>
-      <w:pPr>
-        <w:pStyle w:val="ListBullet0"/>
-        <w:rPr>
-          <w:b/>
+        <w:t>Search for products</w:t>
+      </w:r>
+    </w:p>
+    <w:p>
+      <w:pPr>
+        <w:pStyle w:val="ColumnHeadings"/>
+        <w:rPr>
+          <w:bCs/>
+        </w:rPr>
+      </w:pPr>
+      <w:r>
+        <w:rPr>
+          <w:bCs/>
+        </w:rPr>
+        <w:t>Out of Scope</w:t>
+      </w:r>
+    </w:p>
+    <w:p>
+      <w:pPr>
+        <w:pStyle w:val="BodyText"/>
+        <w:rPr>
           <w:sz w:val="20"/>
         </w:rPr>
       </w:pPr>
       <w:r>
         <w:rPr>
-          <w:b/>
           <w:sz w:val="20"/>
         </w:rPr>
-        <w:t>Search for products</w:t>
-      </w:r>
-    </w:p>
-    <w:p>
-      <w:pPr>
-        <w:pStyle w:val="ColumnHeadings"/>
-        <w:rPr>
-          <w:bCs/>
-        </w:rPr>
-      </w:pPr>
-      <w:r>
-        <w:rPr>
-          <w:bCs/>
-        </w:rPr>
-        <w:t>Out of Scope</w:t>
-      </w:r>
-    </w:p>
-    <w:p>
-      <w:pPr>
-        <w:pStyle w:val="BodyText"/>
-        <w:rPr>
-          <w:sz w:val="20"/>
-        </w:rPr>
-      </w:pPr>
-      <w:r>
-        <w:rPr>
-          <w:sz w:val="20"/>
-        </w:rPr>
-        <w:t xml:space="preserve">The following items in phase 3 of Project </w:t>
-      </w:r>
-      <w:proofErr w:type="gramStart"/>
-      <w:r>
-        <w:rPr>
-          <w:sz w:val="20"/>
-        </w:rPr>
-        <w:t>A</w:t>
-      </w:r>
-      <w:proofErr w:type="gramEnd"/>
-      <w:r>
-        <w:rPr>
-          <w:sz w:val="20"/>
-        </w:rPr>
-        <w:t xml:space="preserve"> are out of scope:</w:t>
+        <w:t>The following items in phase 3 of Project A are out of scope:</w:t>
       </w:r>
     </w:p>
     <w:p>
@@ -4146,7 +4151,27 @@
           <w:sz w:val="20"/>
           <w:szCs w:val="20"/>
         </w:rPr>
+        <w:lastRenderedPageBreak/>
         <w:t>Cannot reserve products</w:t>
+      </w:r>
+    </w:p>
+    <w:p>
+      <w:pPr>
+        <w:pStyle w:val="ListBullet0"/>
+        <w:rPr>
+          <w:b/>
+          <w:sz w:val="20"/>
+          <w:szCs w:val="20"/>
+        </w:rPr>
+      </w:pPr>
+      <w:r>
+        <w:rPr>
+          <w:b/>
+          <w:color w:val="FF0000"/>
+          <w:sz w:val="20"/>
+          <w:szCs w:val="20"/>
+        </w:rPr>
+        <w:t>Add more</w:t>
       </w:r>
     </w:p>
     <w:p>
@@ -4170,7 +4195,6 @@
       </w:pPr>
       <w:bookmarkStart w:id="4" w:name="_Toc191724233"/>
       <w:r>
-        <w:lastRenderedPageBreak/>
         <w:t>Product/</w:t>
       </w:r>
       <w:r>
@@ -4224,19 +4248,11 @@
         </w:rPr>
         <w:t xml:space="preserve">. The product that marketing and sales offer is </w:t>
       </w:r>
-      <w:proofErr w:type="gramStart"/>
-      <w:r>
-        <w:rPr>
-          <w:sz w:val="22"/>
-        </w:rPr>
-        <w:t>home appliances</w:t>
-      </w:r>
-      <w:proofErr w:type="gramEnd"/>
-      <w:r>
-        <w:rPr>
-          <w:sz w:val="22"/>
-        </w:rPr>
-        <w:t xml:space="preserve">. The customer should sign in first before to check out their order or create an account if the customer </w:t>
+      <w:r>
+        <w:rPr>
+          <w:sz w:val="22"/>
+        </w:rPr>
+        <w:t xml:space="preserve">home appliances. The customer should sign in first before to check out their order or create an account if the customer </w:t>
       </w:r>
       <w:r>
         <w:rPr>
@@ -4361,6 +4377,22 @@
           <w:sz w:val="22"/>
         </w:rPr>
         <w:t>As a part of their overall strategy, organizations also apply many sales and marketing strategies to survive and complete in a dynamic and competitive market place.</w:t>
+      </w:r>
+    </w:p>
+    <w:p>
+      <w:pPr>
+        <w:jc w:val="both"/>
+        <w:rPr>
+          <w:color w:val="FF0000"/>
+          <w:sz w:val="22"/>
+        </w:rPr>
+      </w:pPr>
+      <w:r>
+        <w:rPr>
+          <w:color w:val="FF0000"/>
+          <w:sz w:val="22"/>
+        </w:rPr>
+        <w:t>As a service how does this system facilitate other functions such as, aftersales, order information retrieval and a lot more</w:t>
       </w:r>
     </w:p>
     <w:p>
@@ -4547,8 +4579,6 @@
         </w:rPr>
         <w:t>Merchant includes the people who upload their products on the web.</w:t>
       </w:r>
-      <w:bookmarkStart w:id="9" w:name="_GoBack"/>
-      <w:bookmarkEnd w:id="9"/>
     </w:p>
     <w:p>
       <w:pPr>
@@ -4585,13 +4615,30 @@
     </w:p>
     <w:p>
       <w:pPr>
+        <w:spacing w:after="240"/>
+        <w:jc w:val="both"/>
+        <w:rPr>
+          <w:color w:val="FF0000"/>
+          <w:sz w:val="22"/>
+        </w:rPr>
+      </w:pPr>
+      <w:r>
+        <w:rPr>
+          <w:color w:val="FF0000"/>
+          <w:sz w:val="22"/>
+        </w:rPr>
+        <w:t>Any body else inside the management of sales and marketing, their level of access to the system?</w:t>
+      </w:r>
+    </w:p>
+    <w:p>
+      <w:pPr>
         <w:pStyle w:val="Heading2"/>
       </w:pPr>
-      <w:bookmarkStart w:id="10" w:name="_Toc191724236"/>
+      <w:bookmarkStart w:id="9" w:name="_Toc191724236"/>
       <w:r>
         <w:t>Assumptions</w:t>
       </w:r>
-      <w:bookmarkEnd w:id="10"/>
+      <w:bookmarkEnd w:id="9"/>
       <w:r>
         <w:t xml:space="preserve"> </w:t>
       </w:r>
@@ -4627,6 +4674,9 @@
       <w:pPr>
         <w:pStyle w:val="BodyText"/>
         <w:jc w:val="both"/>
+        <w:rPr>
+          <w:color w:val="FF0000"/>
+        </w:rPr>
       </w:pPr>
       <w:r>
         <w:t xml:space="preserve">     Since the application is a </w:t>
@@ -4655,16 +4705,25 @@
       <w:r>
         <w:t xml:space="preserve"> connectivity.</w:t>
       </w:r>
+      <w:r>
+        <w:t xml:space="preserve"> </w:t>
+      </w:r>
+      <w:r>
+        <w:rPr>
+          <w:color w:val="FF0000"/>
+        </w:rPr>
+        <w:t>Add more</w:t>
+      </w:r>
     </w:p>
     <w:p>
       <w:pPr>
         <w:pStyle w:val="Heading2"/>
       </w:pPr>
-      <w:bookmarkStart w:id="11" w:name="_Toc191724237"/>
+      <w:bookmarkStart w:id="10" w:name="_Toc191724237"/>
       <w:r>
         <w:t>Constraints</w:t>
       </w:r>
-      <w:bookmarkEnd w:id="11"/>
+      <w:bookmarkEnd w:id="10"/>
     </w:p>
     <w:p>
       <w:pPr>
@@ -4714,18 +4773,36 @@
         <w:jc w:val="both"/>
       </w:pPr>
       <w:r>
+        <w:lastRenderedPageBreak/>
         <w:t>Total available memory for programming, logic, tables etc. as specified in this document should not be exceeded.</w:t>
       </w:r>
     </w:p>
     <w:p>
       <w:pPr>
+        <w:pStyle w:val="BodyText"/>
+        <w:spacing w:after="0"/>
+        <w:ind w:left="709"/>
+        <w:jc w:val="both"/>
+        <w:rPr>
+          <w:color w:val="FF0000"/>
+        </w:rPr>
+      </w:pPr>
+      <w:r>
+        <w:rPr>
+          <w:color w:val="FF0000"/>
+        </w:rPr>
+        <w:t>Constraints on technical aspect, like complexity of development tools, programming, generation of test data and the physical aspects if there is any</w:t>
+      </w:r>
+    </w:p>
+    <w:p>
+      <w:pPr>
         <w:pStyle w:val="Heading2"/>
       </w:pPr>
-      <w:bookmarkStart w:id="12" w:name="_Toc191724238"/>
+      <w:bookmarkStart w:id="11" w:name="_Toc191724238"/>
       <w:r>
         <w:t>Dependencies</w:t>
       </w:r>
-      <w:bookmarkEnd w:id="12"/>
+      <w:bookmarkEnd w:id="11"/>
     </w:p>
     <w:p>
       <w:pPr>
@@ -4803,12 +4880,11 @@
       <w:pPr>
         <w:pStyle w:val="Heading1"/>
       </w:pPr>
-      <w:bookmarkStart w:id="13" w:name="_Toc191724239"/>
-      <w:r>
-        <w:lastRenderedPageBreak/>
+      <w:bookmarkStart w:id="12" w:name="_Toc191724239"/>
+      <w:r>
         <w:t>Requirements</w:t>
       </w:r>
-      <w:bookmarkEnd w:id="13"/>
+      <w:bookmarkEnd w:id="12"/>
     </w:p>
     <w:p>
       <w:pPr>
@@ -4852,32 +4928,66 @@
         <w:rPr>
           <w:u w:val="single"/>
         </w:rPr>
-        <w:t xml:space="preserve">Appendix </w:t>
-      </w:r>
-      <w:proofErr w:type="spellStart"/>
+        <w:t>Appendix D</w:t>
+      </w:r>
       <w:r>
         <w:rPr>
           <w:u w:val="single"/>
         </w:rPr>
-        <w:t>D</w:t>
+        <w:fldChar w:fldCharType="end"/>
       </w:r>
       <w:r>
         <w:rPr>
           <w:u w:val="single"/>
         </w:rPr>
+        <w:fldChar w:fldCharType="begin"/>
+      </w:r>
+      <w:r>
+        <w:rPr>
+          <w:u w:val="single"/>
+        </w:rPr>
+        <w:instrText xml:space="preserve"> REF _Ref191721504 \r \h  \* MERGEFORMAT </w:instrText>
+      </w:r>
+      <w:r>
+        <w:rPr>
+          <w:u w:val="single"/>
+        </w:rPr>
+      </w:r>
+      <w:r>
+        <w:rPr>
+          <w:u w:val="single"/>
+        </w:rPr>
+        <w:fldChar w:fldCharType="separate"/>
+      </w:r>
+      <w:r>
+        <w:rPr>
+          <w:u w:val="single"/>
+        </w:rPr>
+        <w:t>Appendix D</w:t>
+      </w:r>
+      <w:r>
+        <w:rPr>
+          <w:u w:val="single"/>
+        </w:rPr>
         <w:fldChar w:fldCharType="end"/>
       </w:r>
       <w:r>
         <w:rPr>
           <w:u w:val="single"/>
         </w:rPr>
+        <w:t xml:space="preserve">, </w:t>
+      </w:r>
+      <w:r>
+        <w:rPr>
+          <w:u w:val="single"/>
+        </w:rPr>
         <w:fldChar w:fldCharType="begin"/>
       </w:r>
       <w:r>
         <w:rPr>
           <w:u w:val="single"/>
         </w:rPr>
-        <w:instrText xml:space="preserve"> REF _Ref191721504 \r \h  \* MERGEFORMAT </w:instrText>
+        <w:instrText xml:space="preserve"> REF _Ref191721515 \h  \* MERGEFORMAT </w:instrText>
       </w:r>
       <w:r>
         <w:rPr>
@@ -4894,69 +5004,16 @@
         <w:rPr>
           <w:u w:val="single"/>
         </w:rPr>
-        <w:t>Appendix</w:t>
-      </w:r>
-      <w:proofErr w:type="spellEnd"/>
+        <w:t>Organizing the Requirements</w:t>
+      </w:r>
       <w:r>
         <w:rPr>
           <w:u w:val="single"/>
         </w:rPr>
-        <w:t xml:space="preserve"> D</w:t>
-      </w:r>
-      <w:r>
-        <w:rPr>
-          <w:u w:val="single"/>
-        </w:rPr>
         <w:fldChar w:fldCharType="end"/>
       </w:r>
       <w:r>
-        <w:rPr>
-          <w:u w:val="single"/>
-        </w:rPr>
-        <w:t xml:space="preserve">, </w:t>
-      </w:r>
-      <w:r>
-        <w:rPr>
-          <w:u w:val="single"/>
-        </w:rPr>
-        <w:fldChar w:fldCharType="begin"/>
-      </w:r>
-      <w:r>
-        <w:rPr>
-          <w:u w:val="single"/>
-        </w:rPr>
-        <w:instrText xml:space="preserve"> REF _Ref191721515 \h  \* MERGEFORMAT </w:instrText>
-      </w:r>
-      <w:r>
-        <w:rPr>
-          <w:u w:val="single"/>
-        </w:rPr>
-      </w:r>
-      <w:r>
-        <w:rPr>
-          <w:u w:val="single"/>
-        </w:rPr>
-        <w:fldChar w:fldCharType="separate"/>
-      </w:r>
-      <w:r>
-        <w:rPr>
-          <w:u w:val="single"/>
-        </w:rPr>
-        <w:t>Organizing the Requirements</w:t>
-      </w:r>
-      <w:r>
-        <w:rPr>
-          <w:u w:val="single"/>
-        </w:rPr>
-        <w:fldChar w:fldCharType="end"/>
-      </w:r>
-      <w:proofErr w:type="gramStart"/>
-      <w:r>
-        <w:t xml:space="preserve">  for</w:t>
-      </w:r>
-      <w:proofErr w:type="gramEnd"/>
-      <w:r>
-        <w:t xml:space="preserve"> different ways to organize these requirements.</w:t>
+        <w:t xml:space="preserve">  for different ways to organize these requirements.</w:t>
       </w:r>
     </w:p>
     <w:p>
@@ -5102,39 +5159,45 @@
           <w:sz w:val="22"/>
           <w:szCs w:val="22"/>
         </w:rPr>
-        <w:t>Priority 3 – The requirement is a “nice to have</w:t>
-      </w:r>
-      <w:proofErr w:type="gramStart"/>
-      <w:r>
+        <w:t>Priority 3 – The requirement is a “nice to have”  which may include new functionality</w:t>
+      </w:r>
+    </w:p>
+    <w:p>
+      <w:pPr>
+        <w:pStyle w:val="BodyTextIndent"/>
         <w:rPr>
           <w:sz w:val="22"/>
           <w:szCs w:val="22"/>
         </w:rPr>
-        <w:t>”  which</w:t>
-      </w:r>
-      <w:proofErr w:type="gramEnd"/>
+      </w:pPr>
       <w:r>
         <w:rPr>
           <w:sz w:val="22"/>
           <w:szCs w:val="22"/>
         </w:rPr>
-        <w:t xml:space="preserve"> may include new functionality</w:t>
-      </w:r>
-    </w:p>
-    <w:p>
-      <w:pPr>
-        <w:pStyle w:val="BodyTextIndent"/>
-        <w:rPr>
+        <w:t xml:space="preserve">It may be helpful to phrase the requirement in terms of its priority, e.g., "The value of the employee status sent to DIS </w:t>
+      </w:r>
+      <w:r>
+        <w:rPr>
+          <w:b/>
           <w:sz w:val="22"/>
           <w:szCs w:val="22"/>
         </w:rPr>
-      </w:pPr>
+        <w:t>must be</w:t>
+      </w:r>
       <w:r>
         <w:rPr>
           <w:sz w:val="22"/>
           <w:szCs w:val="22"/>
         </w:rPr>
-        <w:t xml:space="preserve">It may be helpful to phrase the requirement in terms of its priority, e.g., "The value of the employee status sent to DIS </w:t>
+        <w:t xml:space="preserve"> either A or I"</w:t>
+      </w:r>
+      <w:r>
+        <w:rPr>
+          <w:sz w:val="22"/>
+          <w:szCs w:val="22"/>
+        </w:rPr>
+        <w:t xml:space="preserve"> or "It </w:t>
       </w:r>
       <w:r>
         <w:rPr>
@@ -5142,72 +5205,82 @@
           <w:sz w:val="22"/>
           <w:szCs w:val="22"/>
         </w:rPr>
-        <w:t>must be</w:t>
+        <w:t>would be nice</w:t>
       </w:r>
       <w:r>
         <w:rPr>
           <w:sz w:val="22"/>
           <w:szCs w:val="22"/>
         </w:rPr>
-        <w:t xml:space="preserve"> either A or I"</w:t>
+        <w:t xml:space="preserve"> if the application warned the user that the expiration date was 3 business days away"</w:t>
       </w:r>
       <w:r>
         <w:rPr>
           <w:sz w:val="22"/>
           <w:szCs w:val="22"/>
         </w:rPr>
-        <w:t xml:space="preserve"> or "It </w:t>
-      </w:r>
-      <w:r>
-        <w:rPr>
-          <w:b/>
+        <w:t>.</w:t>
+      </w:r>
+      <w:r>
+        <w:rPr>
           <w:sz w:val="22"/>
           <w:szCs w:val="22"/>
         </w:rPr>
-        <w:t>would be nice</w:t>
+        <w:t xml:space="preserve"> Another approach would be to group requirements by </w:t>
       </w:r>
       <w:r>
         <w:rPr>
           <w:sz w:val="22"/>
           <w:szCs w:val="22"/>
         </w:rPr>
-        <w:t xml:space="preserve"> if the application warned the user that the expiration date was 3 business days away"</w:t>
+        <w:t xml:space="preserve">priority </w:t>
       </w:r>
       <w:r>
         <w:rPr>
           <w:sz w:val="22"/>
           <w:szCs w:val="22"/>
         </w:rPr>
-        <w:t>.</w:t>
-      </w:r>
-      <w:r>
+        <w:t>category.</w:t>
+      </w:r>
+    </w:p>
+    <w:p>
+      <w:pPr>
+        <w:pStyle w:val="ListBullet0"/>
+      </w:pPr>
+      <w:r>
+        <w:t>A good requirement is:</w:t>
+      </w:r>
+    </w:p>
+    <w:p>
+      <w:pPr>
+        <w:pStyle w:val="ListBullet2"/>
         <w:rPr>
           <w:sz w:val="22"/>
           <w:szCs w:val="22"/>
         </w:rPr>
-        <w:t xml:space="preserve"> Another approach would be to group requirements by </w:t>
-      </w:r>
+      </w:pPr>
       <w:r>
         <w:rPr>
           <w:sz w:val="22"/>
           <w:szCs w:val="22"/>
         </w:rPr>
-        <w:t xml:space="preserve">priority </w:t>
-      </w:r>
-      <w:r>
+        <w:t>Correct</w:t>
+      </w:r>
+    </w:p>
+    <w:p>
+      <w:pPr>
+        <w:pStyle w:val="ListBullet2"/>
         <w:rPr>
           <w:sz w:val="22"/>
           <w:szCs w:val="22"/>
         </w:rPr>
-        <w:t>category.</w:t>
-      </w:r>
-    </w:p>
-    <w:p>
-      <w:pPr>
-        <w:pStyle w:val="ListBullet0"/>
-      </w:pPr>
-      <w:r>
-        <w:t>A good requirement is:</w:t>
+      </w:pPr>
+      <w:r>
+        <w:rPr>
+          <w:sz w:val="22"/>
+          <w:szCs w:val="22"/>
+        </w:rPr>
+        <w:t>Unambiguous (all statements have exactly one interpretation)</w:t>
       </w:r>
     </w:p>
     <w:p>
@@ -5223,7 +5296,7 @@
           <w:sz w:val="22"/>
           <w:szCs w:val="22"/>
         </w:rPr>
-        <w:t>Correct</w:t>
+        <w:t>Complete (where TBDs are absolutely necessary, document why the information is unknown, who is responsible for resolution, and the deadline)</w:t>
       </w:r>
     </w:p>
     <w:p>
@@ -5239,7 +5312,7 @@
           <w:sz w:val="22"/>
           <w:szCs w:val="22"/>
         </w:rPr>
-        <w:t>Unambiguous (all statements have exactly one interpretation)</w:t>
+        <w:t>Consistent</w:t>
       </w:r>
     </w:p>
     <w:p>
@@ -5255,7 +5328,7 @@
           <w:sz w:val="22"/>
           <w:szCs w:val="22"/>
         </w:rPr>
-        <w:t>Complete (where TBDs are absolutely necessary, document why the information is unknown, who is responsible for resolution, and the deadline)</w:t>
+        <w:t>Ranked for importance and/or stability</w:t>
       </w:r>
     </w:p>
     <w:p>
@@ -5271,7 +5344,21 @@
           <w:sz w:val="22"/>
           <w:szCs w:val="22"/>
         </w:rPr>
-        <w:t>Consistent</w:t>
+        <w:t>Verifiable (avoid soft descriptions like “works well”, “is user friendly”; use concrete terms and specify measurable qua</w:t>
+      </w:r>
+      <w:r>
+        <w:rPr>
+          <w:sz w:val="22"/>
+          <w:szCs w:val="22"/>
+        </w:rPr>
+        <w:t>/s.</w:t>
+      </w:r>
+      <w:r>
+        <w:rPr>
+          <w:sz w:val="22"/>
+          <w:szCs w:val="22"/>
+        </w:rPr>
+        <w:t>ntities)</w:t>
       </w:r>
     </w:p>
     <w:p>
@@ -5287,7 +5374,7 @@
           <w:sz w:val="22"/>
           <w:szCs w:val="22"/>
         </w:rPr>
-        <w:t>Ranked for importance and/or stability</w:t>
+        <w:t>Modifiable (evolve the Requirements Specification only via a formal change process, preserving a complete audit trail of changes)</w:t>
       </w:r>
     </w:p>
     <w:p>
@@ -5303,84 +5390,22 @@
           <w:sz w:val="22"/>
           <w:szCs w:val="22"/>
         </w:rPr>
-        <w:t>Verifiable (avoid soft descriptions like “works well”, “is user friendly”; use concrete terms and specify measurable qua</w:t>
-      </w:r>
-      <w:r>
+        <w:t>Does not specify any particular design</w:t>
+      </w:r>
+    </w:p>
+    <w:p>
+      <w:pPr>
+        <w:pStyle w:val="ListBullet2"/>
         <w:rPr>
           <w:sz w:val="22"/>
           <w:szCs w:val="22"/>
         </w:rPr>
-        <w:t>/</w:t>
-      </w:r>
-      <w:proofErr w:type="spellStart"/>
+      </w:pPr>
       <w:r>
         <w:rPr>
           <w:sz w:val="22"/>
           <w:szCs w:val="22"/>
         </w:rPr>
-        <w:t>s.</w:t>
-      </w:r>
-      <w:r>
-        <w:rPr>
-          <w:sz w:val="22"/>
-          <w:szCs w:val="22"/>
-        </w:rPr>
-        <w:t>ntities</w:t>
-      </w:r>
-      <w:proofErr w:type="spellEnd"/>
-      <w:r>
-        <w:rPr>
-          <w:sz w:val="22"/>
-          <w:szCs w:val="22"/>
-        </w:rPr>
-        <w:t>)</w:t>
-      </w:r>
-    </w:p>
-    <w:p>
-      <w:pPr>
-        <w:pStyle w:val="ListBullet2"/>
-        <w:rPr>
-          <w:sz w:val="22"/>
-          <w:szCs w:val="22"/>
-        </w:rPr>
-      </w:pPr>
-      <w:r>
-        <w:rPr>
-          <w:sz w:val="22"/>
-          <w:szCs w:val="22"/>
-        </w:rPr>
-        <w:t>Modifiable (evolve the Requirements Specification only via a formal change process, preserving a complete audit trail of changes)</w:t>
-      </w:r>
-    </w:p>
-    <w:p>
-      <w:pPr>
-        <w:pStyle w:val="ListBullet2"/>
-        <w:rPr>
-          <w:sz w:val="22"/>
-          <w:szCs w:val="22"/>
-        </w:rPr>
-      </w:pPr>
-      <w:r>
-        <w:rPr>
-          <w:sz w:val="22"/>
-          <w:szCs w:val="22"/>
-        </w:rPr>
-        <w:t>Does not specify any particular design</w:t>
-      </w:r>
-    </w:p>
-    <w:p>
-      <w:pPr>
-        <w:pStyle w:val="ListBullet2"/>
-        <w:rPr>
-          <w:sz w:val="22"/>
-          <w:szCs w:val="22"/>
-        </w:rPr>
-      </w:pPr>
-      <w:r>
-        <w:rPr>
-          <w:sz w:val="22"/>
-          <w:szCs w:val="22"/>
-        </w:rPr>
         <w:t>Traceable (cross-reference with source documents and spawned documents).</w:t>
       </w:r>
     </w:p>
@@ -5388,16 +5413,16 @@
       <w:pPr>
         <w:pStyle w:val="Heading2"/>
       </w:pPr>
-      <w:bookmarkStart w:id="14" w:name="_Ref162754824"/>
-      <w:bookmarkStart w:id="15" w:name="_Toc191724240"/>
+      <w:bookmarkStart w:id="13" w:name="_Ref162754824"/>
+      <w:bookmarkStart w:id="14" w:name="_Toc191724240"/>
       <w:r>
         <w:t xml:space="preserve">Functional </w:t>
       </w:r>
       <w:r>
         <w:t>Requirements</w:t>
       </w:r>
+      <w:bookmarkEnd w:id="13"/>
       <w:bookmarkEnd w:id="14"/>
-      <w:bookmarkEnd w:id="15"/>
     </w:p>
     <w:p>
       <w:pPr>
@@ -5424,6 +5449,7 @@
         <w:rPr>
           <w:b w:val="0"/>
         </w:rPr>
+        <w:lastRenderedPageBreak/>
         <w:t>Description</w:t>
       </w:r>
     </w:p>
@@ -5490,14 +5516,12 @@
           <w:sz w:val="22"/>
         </w:rPr>
       </w:pPr>
-      <w:proofErr w:type="gramStart"/>
       <w:r>
         <w:rPr>
           <w:sz w:val="22"/>
         </w:rPr>
         <w:t>Customer logins to the system by entering valid user id and password for the shopping.</w:t>
       </w:r>
-      <w:proofErr w:type="gramEnd"/>
     </w:p>
     <w:p>
       <w:pPr>
@@ -5513,7 +5537,6 @@
         <w:rPr>
           <w:sz w:val="22"/>
         </w:rPr>
-        <w:lastRenderedPageBreak/>
         <w:t>Add To Cart</w:t>
       </w:r>
     </w:p>
@@ -5668,11 +5691,11 @@
       <w:pPr>
         <w:pStyle w:val="Heading2"/>
       </w:pPr>
-      <w:bookmarkStart w:id="16" w:name="_Toc191724241"/>
+      <w:bookmarkStart w:id="15" w:name="_Toc191724241"/>
       <w:r>
         <w:t>User Interface Requirements</w:t>
       </w:r>
-      <w:bookmarkEnd w:id="16"/>
+      <w:bookmarkEnd w:id="15"/>
     </w:p>
     <w:p>
       <w:pPr>
@@ -5696,122 +5719,122 @@
           <w:rFonts w:eastAsia="MS Mincho"/>
         </w:rPr>
       </w:pPr>
-      <w:bookmarkStart w:id="17" w:name="_Toc191724242"/>
+      <w:bookmarkStart w:id="16" w:name="_Toc191724242"/>
       <w:r>
         <w:rPr>
           <w:rFonts w:eastAsia="MS Mincho"/>
         </w:rPr>
         <w:t>Usability</w:t>
       </w:r>
+      <w:bookmarkEnd w:id="16"/>
+    </w:p>
+    <w:p>
+      <w:pPr>
+        <w:pStyle w:val="BodyText"/>
+      </w:pPr>
+      <w:r>
+        <w:t>Include any specific usability requirements, f</w:t>
+      </w:r>
+      <w:r>
+        <w:t xml:space="preserve">or example, </w:t>
+      </w:r>
+    </w:p>
+    <w:p>
+      <w:pPr>
+        <w:pStyle w:val="BodyText"/>
+        <w:rPr>
+          <w:color w:val="7030A0"/>
+        </w:rPr>
+      </w:pPr>
+      <w:r>
+        <w:rPr>
+          <w:color w:val="7030A0"/>
+        </w:rPr>
+        <w:t>Learnability</w:t>
+      </w:r>
+    </w:p>
+    <w:p>
+      <w:pPr>
+        <w:pStyle w:val="ListBullet0"/>
+        <w:rPr>
+          <w:color w:val="7030A0"/>
+        </w:rPr>
+      </w:pPr>
+      <w:r>
+        <w:rPr>
+          <w:color w:val="7030A0"/>
+        </w:rPr>
+        <w:t>The user documentation and help should be complete</w:t>
+      </w:r>
+    </w:p>
+    <w:p>
+      <w:pPr>
+        <w:pStyle w:val="ListBullet0"/>
+        <w:rPr>
+          <w:color w:val="7030A0"/>
+        </w:rPr>
+      </w:pPr>
+      <w:r>
+        <w:rPr>
+          <w:color w:val="7030A0"/>
+        </w:rPr>
+        <w:t>The help should be context sensitive and explain how to achieve common tasks</w:t>
+      </w:r>
+    </w:p>
+    <w:p>
+      <w:pPr>
+        <w:pStyle w:val="ListBullet0"/>
+        <w:rPr>
+          <w:color w:val="7030A0"/>
+        </w:rPr>
+      </w:pPr>
+      <w:r>
+        <w:rPr>
+          <w:color w:val="7030A0"/>
+        </w:rPr>
+        <w:t>The system should be easy to learn</w:t>
+      </w:r>
+    </w:p>
+    <w:p>
+      <w:pPr>
+        <w:pStyle w:val="BodyText"/>
+      </w:pPr>
+      <w:r>
+        <w:t xml:space="preserve">(See </w:t>
+      </w:r>
+      <w:hyperlink r:id="rId7" w:history="1">
+        <w:r>
+          <w:rPr>
+            <w:rStyle w:val="Hyperlink"/>
+          </w:rPr>
+          <w:t>http://www.usabilitynet.org/</w:t>
+        </w:r>
+      </w:hyperlink>
+      <w:r>
+        <w:t xml:space="preserve">) </w:t>
+      </w:r>
+    </w:p>
+    <w:p>
+      <w:pPr>
+        <w:pStyle w:val="Heading2"/>
+        <w:rPr>
+          <w:rFonts w:eastAsia="MS Mincho"/>
+        </w:rPr>
+      </w:pPr>
+      <w:bookmarkStart w:id="17" w:name="_Toc191724243"/>
+      <w:r>
+        <w:rPr>
+          <w:rFonts w:eastAsia="MS Mincho"/>
+        </w:rPr>
+        <w:t>Performanc</w:t>
+      </w:r>
+      <w:r>
+        <w:rPr>
+          <w:rFonts w:eastAsia="MS Mincho"/>
+        </w:rPr>
+        <w:t>e</w:t>
+      </w:r>
       <w:bookmarkEnd w:id="17"/>
-    </w:p>
-    <w:p>
-      <w:pPr>
-        <w:pStyle w:val="BodyText"/>
-      </w:pPr>
-      <w:r>
-        <w:t>Include any specific usability requirements, f</w:t>
-      </w:r>
-      <w:r>
-        <w:t xml:space="preserve">or example, </w:t>
-      </w:r>
-    </w:p>
-    <w:p>
-      <w:pPr>
-        <w:pStyle w:val="BodyText"/>
-        <w:rPr>
-          <w:color w:val="7030A0"/>
-        </w:rPr>
-      </w:pPr>
-      <w:r>
-        <w:rPr>
-          <w:color w:val="7030A0"/>
-        </w:rPr>
-        <w:t>Learnability</w:t>
-      </w:r>
-    </w:p>
-    <w:p>
-      <w:pPr>
-        <w:pStyle w:val="ListBullet0"/>
-        <w:rPr>
-          <w:color w:val="7030A0"/>
-        </w:rPr>
-      </w:pPr>
-      <w:r>
-        <w:rPr>
-          <w:color w:val="7030A0"/>
-        </w:rPr>
-        <w:t>The user documentation and help should be complete</w:t>
-      </w:r>
-    </w:p>
-    <w:p>
-      <w:pPr>
-        <w:pStyle w:val="ListBullet0"/>
-        <w:rPr>
-          <w:color w:val="7030A0"/>
-        </w:rPr>
-      </w:pPr>
-      <w:r>
-        <w:rPr>
-          <w:color w:val="7030A0"/>
-        </w:rPr>
-        <w:t>The help should be context sensitive and explain how to achieve common tasks</w:t>
-      </w:r>
-    </w:p>
-    <w:p>
-      <w:pPr>
-        <w:pStyle w:val="ListBullet0"/>
-        <w:rPr>
-          <w:color w:val="7030A0"/>
-        </w:rPr>
-      </w:pPr>
-      <w:r>
-        <w:rPr>
-          <w:color w:val="7030A0"/>
-        </w:rPr>
-        <w:t>The system should be easy to learn</w:t>
-      </w:r>
-    </w:p>
-    <w:p>
-      <w:pPr>
-        <w:pStyle w:val="BodyText"/>
-      </w:pPr>
-      <w:r>
-        <w:t xml:space="preserve">(See </w:t>
-      </w:r>
-      <w:hyperlink r:id="rId8" w:history="1">
-        <w:r>
-          <w:rPr>
-            <w:rStyle w:val="Hyperlink"/>
-          </w:rPr>
-          <w:t>http://www.usabilitynet.org/</w:t>
-        </w:r>
-      </w:hyperlink>
-      <w:r>
-        <w:t xml:space="preserve">) </w:t>
-      </w:r>
-    </w:p>
-    <w:p>
-      <w:pPr>
-        <w:pStyle w:val="Heading2"/>
-        <w:rPr>
-          <w:rFonts w:eastAsia="MS Mincho"/>
-        </w:rPr>
-      </w:pPr>
-      <w:bookmarkStart w:id="18" w:name="_Toc191724243"/>
-      <w:r>
-        <w:rPr>
-          <w:rFonts w:eastAsia="MS Mincho"/>
-        </w:rPr>
-        <w:t>Performanc</w:t>
-      </w:r>
-      <w:r>
-        <w:rPr>
-          <w:rFonts w:eastAsia="MS Mincho"/>
-        </w:rPr>
-        <w:t>e</w:t>
-      </w:r>
-      <w:bookmarkEnd w:id="18"/>
     </w:p>
     <w:p>
       <w:pPr>
@@ -5928,17 +5951,121 @@
           <w:rFonts w:eastAsia="MS Mincho"/>
         </w:rPr>
       </w:pPr>
-      <w:bookmarkStart w:id="19" w:name="_Toc191724244"/>
+      <w:bookmarkStart w:id="18" w:name="_Toc191724244"/>
       <w:r>
         <w:rPr>
           <w:rFonts w:eastAsia="MS Mincho"/>
         </w:rPr>
         <w:t>Capacity</w:t>
       </w:r>
+      <w:bookmarkEnd w:id="18"/>
+    </w:p>
+    <w:p>
+      <w:pPr>
+        <w:pStyle w:val="BodyText"/>
+        <w:rPr>
+          <w:rFonts w:eastAsia="MS Mincho"/>
+        </w:rPr>
+      </w:pPr>
+      <w:r>
+        <w:rPr>
+          <w:rFonts w:eastAsia="MS Mincho"/>
+        </w:rPr>
+        <w:t xml:space="preserve">Include </w:t>
+      </w:r>
+      <w:r>
+        <w:rPr>
+          <w:rFonts w:eastAsia="MS Mincho"/>
+        </w:rPr>
+        <w:t>measurable capacity requirements</w:t>
+      </w:r>
+      <w:r>
+        <w:rPr>
+          <w:rFonts w:eastAsia="MS Mincho"/>
+        </w:rPr>
+        <w:t xml:space="preserve"> </w:t>
+      </w:r>
+      <w:r>
+        <w:rPr>
+          <w:rFonts w:eastAsia="MS Mincho"/>
+        </w:rPr>
+        <w:t xml:space="preserve">(e.g., the number of simultaneous users to be supported, the maximum simultaneous user load, per-user memory requirements, </w:t>
+      </w:r>
+      <w:r>
+        <w:rPr>
+          <w:rFonts w:eastAsia="MS Mincho"/>
+        </w:rPr>
+        <w:t>and expected</w:t>
+      </w:r>
+      <w:r>
+        <w:rPr>
+          <w:rFonts w:eastAsia="MS Mincho"/>
+        </w:rPr>
+        <w:t xml:space="preserve"> application throughput)</w:t>
+      </w:r>
+    </w:p>
+    <w:p>
+      <w:pPr>
+        <w:pStyle w:val="Heading3"/>
+        <w:rPr>
+          <w:rFonts w:eastAsia="MS Mincho"/>
+        </w:rPr>
+      </w:pPr>
+      <w:bookmarkStart w:id="19" w:name="_Toc191724245"/>
+      <w:r>
+        <w:rPr>
+          <w:rFonts w:eastAsia="MS Mincho"/>
+        </w:rPr>
+        <w:lastRenderedPageBreak/>
+        <w:t>Availability</w:t>
+      </w:r>
       <w:bookmarkEnd w:id="19"/>
     </w:p>
     <w:p>
       <w:pPr>
+        <w:rPr>
+          <w:rFonts w:eastAsia="MS Mincho"/>
+        </w:rPr>
+      </w:pPr>
+      <w:r>
+        <w:rPr>
+          <w:rFonts w:eastAsia="MS Mincho"/>
+        </w:rPr>
+        <w:t xml:space="preserve">     </w:t>
+      </w:r>
+      <w:r>
+        <w:rPr>
+          <w:rFonts w:eastAsia="MS Mincho"/>
+          <w:sz w:val="22"/>
+        </w:rPr>
+        <w:t>The system should be available at all times, meaning the user can access it usin</w:t>
+      </w:r>
+      <w:r>
+        <w:rPr>
+          <w:rFonts w:eastAsia="MS Mincho"/>
+          <w:sz w:val="22"/>
+        </w:rPr>
+        <w:t>g a web browser, only restricted by the down time of the server on which the system runs.</w:t>
+      </w:r>
+    </w:p>
+    <w:p>
+      <w:pPr>
+        <w:pStyle w:val="Heading3"/>
+        <w:rPr>
+          <w:rFonts w:eastAsia="MS Mincho"/>
+        </w:rPr>
+      </w:pPr>
+      <w:bookmarkStart w:id="20" w:name="_Toc191724246"/>
+      <w:r>
+        <w:rPr>
+          <w:rFonts w:eastAsia="MS Mincho"/>
+        </w:rPr>
+        <w:t>Latency</w:t>
+      </w:r>
+      <w:bookmarkEnd w:id="20"/>
+    </w:p>
+    <w:p>
+      <w:pPr>
         <w:pStyle w:val="BodyText"/>
         <w:rPr>
           <w:rFonts w:eastAsia="MS Mincho"/>
@@ -5954,31 +6081,107 @@
         <w:rPr>
           <w:rFonts w:eastAsia="MS Mincho"/>
         </w:rPr>
-        <w:t>measurable capacity requirements</w:t>
+        <w:t>explicit latency requirements</w:t>
       </w:r>
       <w:r>
         <w:rPr>
           <w:rFonts w:eastAsia="MS Mincho"/>
         </w:rPr>
+        <w:t xml:space="preserve">, </w:t>
+      </w:r>
+      <w:r>
+        <w:rPr>
+          <w:rFonts w:eastAsia="MS Mincho"/>
+        </w:rPr>
+        <w:t>e.g., the maximum acceptable time (or aver</w:t>
+      </w:r>
+      <w:r>
+        <w:rPr>
+          <w:rFonts w:eastAsia="MS Mincho"/>
+        </w:rPr>
+        <w:t>age time) for a service request.</w:t>
+      </w:r>
+    </w:p>
+    <w:p>
+      <w:pPr>
+        <w:pStyle w:val="Heading2"/>
+        <w:rPr>
+          <w:rFonts w:eastAsia="MS Mincho"/>
+        </w:rPr>
+      </w:pPr>
+      <w:bookmarkStart w:id="21" w:name="_Toc191724247"/>
+      <w:r>
+        <w:rPr>
+          <w:rFonts w:eastAsia="MS Mincho"/>
+        </w:rPr>
+        <w:t>Manageability</w:t>
+      </w:r>
+      <w:r>
+        <w:rPr>
+          <w:rFonts w:eastAsia="MS Mincho"/>
+        </w:rPr>
+        <w:t>/</w:t>
+      </w:r>
+      <w:r>
+        <w:rPr>
+          <w:rFonts w:eastAsia="MS Mincho"/>
+        </w:rPr>
+        <w:t>Maintainability</w:t>
+      </w:r>
+      <w:bookmarkEnd w:id="21"/>
+      <w:r>
+        <w:rPr>
+          <w:rFonts w:eastAsia="MS Mincho"/>
+        </w:rPr>
         <w:t xml:space="preserve"> </w:t>
       </w:r>
       <w:r>
         <w:rPr>
           <w:rFonts w:eastAsia="MS Mincho"/>
         </w:rPr>
-        <w:t xml:space="preserve">(e.g., the number of simultaneous users to be supported, the maximum simultaneous user load, per-user memory requirements, </w:t>
-      </w:r>
-      <w:r>
+        <w:t>-SKIP</w:t>
+      </w:r>
+    </w:p>
+    <w:p>
+      <w:pPr>
+        <w:pStyle w:val="Heading3"/>
         <w:rPr>
           <w:rFonts w:eastAsia="MS Mincho"/>
         </w:rPr>
-        <w:t>and expected</w:t>
-      </w:r>
+      </w:pPr>
+      <w:bookmarkStart w:id="22" w:name="_Toc191724248"/>
       <w:r>
         <w:rPr>
           <w:rFonts w:eastAsia="MS Mincho"/>
         </w:rPr>
-        <w:t xml:space="preserve"> application throughput)</w:t>
+        <w:t>Monitoring</w:t>
+      </w:r>
+      <w:bookmarkEnd w:id="22"/>
+    </w:p>
+    <w:p>
+      <w:pPr>
+        <w:pStyle w:val="BodyText"/>
+        <w:rPr>
+          <w:rFonts w:eastAsia="MS Mincho"/>
+        </w:rPr>
+      </w:pPr>
+      <w:r>
+        <w:rPr>
+          <w:rFonts w:eastAsia="MS Mincho"/>
+        </w:rPr>
+        <w:t>Include any</w:t>
+      </w:r>
+      <w:r>
+        <w:rPr>
+          <w:rFonts w:eastAsia="MS Mincho"/>
+        </w:rPr>
+        <w:t xml:space="preserve"> requirements for product or service health monitoring, failure conditions, error det</w:t>
+      </w:r>
+      <w:r>
+        <w:rPr>
+          <w:rFonts w:eastAsia="MS Mincho"/>
+        </w:rPr>
+        <w:t>ection, logging, and correction.</w:t>
       </w:r>
     </w:p>
     <w:p>
@@ -5988,312 +6191,169 @@
           <w:rFonts w:eastAsia="MS Mincho"/>
         </w:rPr>
       </w:pPr>
-      <w:bookmarkStart w:id="20" w:name="_Toc191724245"/>
+      <w:bookmarkStart w:id="23" w:name="_Toc191724249"/>
       <w:r>
         <w:rPr>
           <w:rFonts w:eastAsia="MS Mincho"/>
         </w:rPr>
-        <w:t>Availability</w:t>
-      </w:r>
-      <w:bookmarkEnd w:id="20"/>
-    </w:p>
-    <w:p>
-      <w:pPr>
+        <w:t>Maintenance</w:t>
+      </w:r>
+      <w:bookmarkEnd w:id="23"/>
+    </w:p>
+    <w:p>
+      <w:pPr>
+        <w:pStyle w:val="BodyText"/>
+      </w:pPr>
+      <w:r>
+        <w:t>Specify attributes of the system that relate to ease of maintenance. These requirements may relate to modularity, complexity, or interface design. Requirements should not be placed here simply because they are thought to be good design practices.</w:t>
+      </w:r>
+    </w:p>
+    <w:p>
+      <w:pPr>
+        <w:pStyle w:val="Heading3"/>
         <w:rPr>
           <w:rFonts w:eastAsia="MS Mincho"/>
         </w:rPr>
       </w:pPr>
+      <w:bookmarkStart w:id="24" w:name="_Toc191724250"/>
       <w:r>
         <w:rPr>
           <w:rFonts w:eastAsia="MS Mincho"/>
         </w:rPr>
-        <w:t xml:space="preserve">     </w:t>
-      </w:r>
-      <w:r>
-        <w:rPr>
-          <w:rFonts w:eastAsia="MS Mincho"/>
-          <w:sz w:val="22"/>
-        </w:rPr>
-        <w:t>The system should be available at all times, meaning the user can access it usin</w:t>
-      </w:r>
-      <w:r>
-        <w:rPr>
-          <w:rFonts w:eastAsia="MS Mincho"/>
-          <w:sz w:val="22"/>
-        </w:rPr>
-        <w:t>g a web browser, only restricted by the down time of the server on which the system runs.</w:t>
-      </w:r>
-    </w:p>
-    <w:p>
-      <w:pPr>
-        <w:pStyle w:val="Heading3"/>
-        <w:rPr>
-          <w:rFonts w:eastAsia="MS Mincho"/>
-        </w:rPr>
-      </w:pPr>
-      <w:bookmarkStart w:id="21" w:name="_Toc191724246"/>
-      <w:r>
-        <w:rPr>
-          <w:rFonts w:eastAsia="MS Mincho"/>
-        </w:rPr>
-        <w:t>Latency</w:t>
-      </w:r>
-      <w:bookmarkEnd w:id="21"/>
+        <w:t>Operations</w:t>
+      </w:r>
+      <w:bookmarkEnd w:id="24"/>
     </w:p>
     <w:p>
       <w:pPr>
         <w:pStyle w:val="BodyText"/>
-        <w:rPr>
-          <w:rFonts w:eastAsia="MS Mincho"/>
-        </w:rPr>
-      </w:pPr>
-      <w:r>
-        <w:rPr>
-          <w:rFonts w:eastAsia="MS Mincho"/>
-        </w:rPr>
-        <w:t xml:space="preserve">Include </w:t>
-      </w:r>
-      <w:r>
-        <w:rPr>
-          <w:rFonts w:eastAsia="MS Mincho"/>
-        </w:rPr>
-        <w:t>explicit latency requirements</w:t>
-      </w:r>
-      <w:r>
-        <w:rPr>
-          <w:rFonts w:eastAsia="MS Mincho"/>
-        </w:rPr>
-        <w:t xml:space="preserve">, </w:t>
-      </w:r>
-      <w:r>
-        <w:rPr>
-          <w:rFonts w:eastAsia="MS Mincho"/>
-        </w:rPr>
-        <w:t>e.g., the maximum acceptable time (or aver</w:t>
-      </w:r>
-      <w:r>
-        <w:rPr>
-          <w:rFonts w:eastAsia="MS Mincho"/>
-        </w:rPr>
-        <w:t>age time) for a service request.</w:t>
+      </w:pPr>
+      <w:r>
+        <w:t>Specify any normal and special operations required by the user, including:</w:t>
+      </w:r>
+    </w:p>
+    <w:p>
+      <w:pPr>
+        <w:pStyle w:val="ListBullet0"/>
+      </w:pPr>
+      <w:r>
+        <w:t>periods of interactive operations and periods of unattended operations</w:t>
+      </w:r>
+    </w:p>
+    <w:p>
+      <w:pPr>
+        <w:pStyle w:val="ListBullet0"/>
+      </w:pPr>
+      <w:r>
+        <w:t>data processing support functions</w:t>
+      </w:r>
+    </w:p>
+    <w:p>
+      <w:pPr>
+        <w:pStyle w:val="ListBullet0"/>
+      </w:pPr>
+      <w:r>
+        <w:t>backup and recovery operations</w:t>
+      </w:r>
+    </w:p>
+    <w:p>
+      <w:pPr>
+        <w:pStyle w:val="ListBullet0"/>
+      </w:pPr>
+      <w:r>
+        <w:t>safety considerations and requirements</w:t>
+      </w:r>
+    </w:p>
+    <w:p>
+      <w:pPr>
+        <w:pStyle w:val="ListBullet0"/>
+      </w:pPr>
+      <w:r>
+        <w:t>d</w:t>
+      </w:r>
+      <w:r>
+        <w:t xml:space="preserve">isaster recovery and business resumption </w:t>
       </w:r>
     </w:p>
     <w:p>
       <w:pPr>
         <w:pStyle w:val="Heading2"/>
-        <w:rPr>
-          <w:rFonts w:eastAsia="MS Mincho"/>
-        </w:rPr>
-      </w:pPr>
-      <w:bookmarkStart w:id="22" w:name="_Toc191724247"/>
-      <w:r>
-        <w:rPr>
-          <w:rFonts w:eastAsia="MS Mincho"/>
-        </w:rPr>
-        <w:lastRenderedPageBreak/>
-        <w:t>Manageability</w:t>
-      </w:r>
-      <w:r>
-        <w:rPr>
-          <w:rFonts w:eastAsia="MS Mincho"/>
-        </w:rPr>
-        <w:t>/</w:t>
-      </w:r>
-      <w:r>
-        <w:rPr>
-          <w:rFonts w:eastAsia="MS Mincho"/>
-        </w:rPr>
-        <w:t>Maintainability</w:t>
-      </w:r>
-      <w:bookmarkEnd w:id="22"/>
-      <w:r>
-        <w:rPr>
-          <w:rFonts w:eastAsia="MS Mincho"/>
-        </w:rPr>
-        <w:t xml:space="preserve"> </w:t>
-      </w:r>
-      <w:r>
-        <w:rPr>
-          <w:rFonts w:eastAsia="MS Mincho"/>
-        </w:rPr>
-        <w:t>-SKIP</w:t>
-      </w:r>
-    </w:p>
-    <w:p>
-      <w:pPr>
-        <w:pStyle w:val="Heading3"/>
-        <w:rPr>
-          <w:rFonts w:eastAsia="MS Mincho"/>
-        </w:rPr>
-      </w:pPr>
-      <w:bookmarkStart w:id="23" w:name="_Toc191724248"/>
-      <w:r>
-        <w:rPr>
-          <w:rFonts w:eastAsia="MS Mincho"/>
-        </w:rPr>
-        <w:t>Monitoring</w:t>
-      </w:r>
-      <w:bookmarkEnd w:id="23"/>
-    </w:p>
-    <w:p>
-      <w:pPr>
-        <w:pStyle w:val="BodyText"/>
-        <w:rPr>
-          <w:rFonts w:eastAsia="MS Mincho"/>
-        </w:rPr>
-      </w:pPr>
-      <w:r>
-        <w:rPr>
-          <w:rFonts w:eastAsia="MS Mincho"/>
-        </w:rPr>
-        <w:t>Include any</w:t>
-      </w:r>
-      <w:r>
-        <w:rPr>
-          <w:rFonts w:eastAsia="MS Mincho"/>
-        </w:rPr>
-        <w:t xml:space="preserve"> requirements for product or service health monitoring, failure conditions, error det</w:t>
-      </w:r>
-      <w:r>
-        <w:rPr>
-          <w:rFonts w:eastAsia="MS Mincho"/>
-        </w:rPr>
-        <w:t>ection, logging, and correction.</w:t>
-      </w:r>
-    </w:p>
-    <w:p>
-      <w:pPr>
-        <w:pStyle w:val="Heading3"/>
-        <w:rPr>
-          <w:rFonts w:eastAsia="MS Mincho"/>
-        </w:rPr>
-      </w:pPr>
-      <w:bookmarkStart w:id="24" w:name="_Toc191724249"/>
-      <w:r>
-        <w:rPr>
-          <w:rFonts w:eastAsia="MS Mincho"/>
-        </w:rPr>
-        <w:t>Maintenance</w:t>
-      </w:r>
-      <w:bookmarkEnd w:id="24"/>
-    </w:p>
-    <w:p>
-      <w:pPr>
-        <w:pStyle w:val="BodyText"/>
-      </w:pPr>
-      <w:r>
-        <w:t>Specify attributes of the system that relate to ease of maintenance. These requirements may relate to modularity, complexity, or interface design. Requirements should not be placed here simply because they are thought to be good design practices.</w:t>
-      </w:r>
-    </w:p>
-    <w:p>
-      <w:pPr>
-        <w:pStyle w:val="Heading3"/>
-        <w:rPr>
-          <w:rFonts w:eastAsia="MS Mincho"/>
-        </w:rPr>
-      </w:pPr>
-      <w:bookmarkStart w:id="25" w:name="_Toc191724250"/>
-      <w:r>
-        <w:rPr>
-          <w:rFonts w:eastAsia="MS Mincho"/>
-        </w:rPr>
-        <w:t>Operations</w:t>
+      </w:pPr>
+      <w:bookmarkStart w:id="25" w:name="_Ref162756010"/>
+      <w:bookmarkStart w:id="26" w:name="_Ref164069404"/>
+      <w:bookmarkStart w:id="27" w:name="_Ref164070228"/>
+      <w:bookmarkStart w:id="28" w:name="_Toc191724251"/>
+      <w:r>
+        <w:t xml:space="preserve">System </w:t>
+      </w:r>
+      <w:r>
+        <w:t>Interface/Integration</w:t>
       </w:r>
       <w:bookmarkEnd w:id="25"/>
-    </w:p>
-    <w:p>
-      <w:pPr>
-        <w:pStyle w:val="BodyText"/>
-      </w:pPr>
-      <w:r>
-        <w:t>Specify any normal and special operations required by the user, including:</w:t>
-      </w:r>
-    </w:p>
-    <w:p>
-      <w:pPr>
-        <w:pStyle w:val="ListBullet0"/>
-      </w:pPr>
-      <w:proofErr w:type="gramStart"/>
-      <w:r>
-        <w:t>periods</w:t>
-      </w:r>
-      <w:proofErr w:type="gramEnd"/>
-      <w:r>
-        <w:t xml:space="preserve"> of interactive operations and periods of unattended operations</w:t>
-      </w:r>
-    </w:p>
-    <w:p>
-      <w:pPr>
-        <w:pStyle w:val="ListBullet0"/>
-      </w:pPr>
-      <w:proofErr w:type="gramStart"/>
-      <w:r>
-        <w:t>data</w:t>
-      </w:r>
-      <w:proofErr w:type="gramEnd"/>
-      <w:r>
-        <w:t xml:space="preserve"> processing support functions</w:t>
-      </w:r>
-    </w:p>
-    <w:p>
-      <w:pPr>
-        <w:pStyle w:val="ListBullet0"/>
-      </w:pPr>
-      <w:proofErr w:type="gramStart"/>
-      <w:r>
-        <w:t>backup</w:t>
-      </w:r>
-      <w:proofErr w:type="gramEnd"/>
-      <w:r>
-        <w:t xml:space="preserve"> and recovery operations</w:t>
-      </w:r>
-    </w:p>
-    <w:p>
-      <w:pPr>
-        <w:pStyle w:val="ListBullet0"/>
-      </w:pPr>
-      <w:proofErr w:type="gramStart"/>
-      <w:r>
-        <w:t>safety</w:t>
-      </w:r>
-      <w:proofErr w:type="gramEnd"/>
-      <w:r>
-        <w:t xml:space="preserve"> considerations and requirements</w:t>
-      </w:r>
-    </w:p>
-    <w:p>
-      <w:pPr>
-        <w:pStyle w:val="ListBullet0"/>
-      </w:pPr>
-      <w:proofErr w:type="gramStart"/>
-      <w:r>
-        <w:t>d</w:t>
-      </w:r>
-      <w:r>
-        <w:t>isaster</w:t>
-      </w:r>
-      <w:proofErr w:type="gramEnd"/>
-      <w:r>
-        <w:t xml:space="preserve"> recovery and business resumption </w:t>
-      </w:r>
-    </w:p>
-    <w:p>
-      <w:pPr>
-        <w:pStyle w:val="Heading2"/>
-      </w:pPr>
-      <w:bookmarkStart w:id="26" w:name="_Ref162756010"/>
-      <w:bookmarkStart w:id="27" w:name="_Ref164069404"/>
-      <w:bookmarkStart w:id="28" w:name="_Ref164070228"/>
-      <w:bookmarkStart w:id="29" w:name="_Toc191724251"/>
-      <w:r>
-        <w:t xml:space="preserve">System </w:t>
-      </w:r>
-      <w:r>
-        <w:t>Interface/Integration</w:t>
-      </w:r>
       <w:bookmarkEnd w:id="26"/>
       <w:bookmarkEnd w:id="27"/>
       <w:bookmarkEnd w:id="28"/>
+      <w:r>
+        <w:t xml:space="preserve"> -SKIP</w:t>
+      </w:r>
+    </w:p>
+    <w:p>
+      <w:pPr>
+        <w:pStyle w:val="BodyText"/>
+      </w:pPr>
+      <w:r>
+        <w:t xml:space="preserve">Specify the use of other required products (e.g., a database or operating system), and interfaces with other </w:t>
+      </w:r>
+      <w:r>
+        <w:t xml:space="preserve">systems (e.g., UWHires package interfaces with </w:t>
+      </w:r>
+      <w:r>
+        <w:t xml:space="preserve">PubCookie </w:t>
+      </w:r>
+      <w:r>
+        <w:t xml:space="preserve">and ODS, HEPPS system interfaces with Budget system). </w:t>
+      </w:r>
+      <w:r>
+        <w:t xml:space="preserve">For each interface, </w:t>
+      </w:r>
+      <w:r>
+        <w:t>def</w:t>
+      </w:r>
+      <w:r>
+        <w:t>i</w:t>
+      </w:r>
+      <w:r>
+        <w:t>ne</w:t>
+      </w:r>
+      <w:r>
+        <w:t xml:space="preserve"> the interface in terms of message format and content. For well-documented interfaces, simply provide a reference to the documentation.</w:t>
+      </w:r>
+    </w:p>
+    <w:p>
+      <w:pPr>
+        <w:pStyle w:val="BodyText"/>
+      </w:pPr>
+      <w:r>
+        <w:t xml:space="preserve">Outline </w:t>
+      </w:r>
+      <w:r>
+        <w:t>each interface between the product and the hardware or network components of the system. This includes configuration characteristics (e.g., number of ports, instruction sets), what devices are to be supported, and protocols</w:t>
+      </w:r>
+      <w:r>
+        <w:t xml:space="preserve"> (e.g., signal handshake protocols).</w:t>
+      </w:r>
+    </w:p>
+    <w:p>
+      <w:pPr>
+        <w:pStyle w:val="Heading3"/>
+      </w:pPr>
+      <w:bookmarkStart w:id="29" w:name="_Toc191724252"/>
+      <w:r>
+        <w:t>Network</w:t>
+      </w:r>
+      <w:r>
+        <w:t xml:space="preserve"> and Hardware Interfaces</w:t>
+      </w:r>
       <w:bookmarkEnd w:id="29"/>
       <w:r>
         <w:t xml:space="preserve"> -SKIP</w:t>
@@ -6304,55 +6364,7 @@
         <w:pStyle w:val="BodyText"/>
       </w:pPr>
       <w:r>
-        <w:t xml:space="preserve">Specify the use of other required products (e.g., a database or operating system), and interfaces with other </w:t>
-      </w:r>
-      <w:r>
-        <w:t xml:space="preserve">systems (e.g., </w:t>
-      </w:r>
-      <w:proofErr w:type="spellStart"/>
-      <w:r>
-        <w:t>UWHires</w:t>
-      </w:r>
-      <w:proofErr w:type="spellEnd"/>
-      <w:r>
-        <w:t xml:space="preserve"> package interfaces with </w:t>
-      </w:r>
-      <w:proofErr w:type="spellStart"/>
-      <w:r>
-        <w:t>PubCookie</w:t>
-      </w:r>
-      <w:proofErr w:type="spellEnd"/>
-      <w:r>
-        <w:t xml:space="preserve"> </w:t>
-      </w:r>
-      <w:r>
-        <w:t xml:space="preserve">and ODS, HEPPS system interfaces with Budget system). </w:t>
-      </w:r>
-      <w:r>
-        <w:t xml:space="preserve">For each interface, </w:t>
-      </w:r>
-      <w:r>
-        <w:t>def</w:t>
-      </w:r>
-      <w:r>
-        <w:t>i</w:t>
-      </w:r>
-      <w:r>
-        <w:t>ne</w:t>
-      </w:r>
-      <w:r>
-        <w:t xml:space="preserve"> the interface in terms of message format and content. For well-documented interfaces, simply provide a reference to the documentation.</w:t>
-      </w:r>
-    </w:p>
-    <w:p>
-      <w:pPr>
-        <w:pStyle w:val="BodyText"/>
-      </w:pPr>
-      <w:r>
-        <w:t xml:space="preserve">Outline </w:t>
-      </w:r>
-      <w:r>
-        <w:t>each interface between the product and the hardware or network components of the system. This includes configuration characteristics (e.g., number of ports, instruction sets), what devices are to be supported, and protocols</w:t>
+        <w:t>Specify the logical characteristics of each interface between the product and the hardware or network components of the system. This includes configuration characteristics (e.g., number of ports, instruction sets), what devices are to be supported, and protocols</w:t>
       </w:r>
       <w:r>
         <w:t xml:space="preserve"> (e.g., signal handshake protocols).</w:t>
@@ -6362,41 +6374,14 @@
       <w:pPr>
         <w:pStyle w:val="Heading3"/>
       </w:pPr>
-      <w:bookmarkStart w:id="30" w:name="_Toc191724252"/>
-      <w:r>
-        <w:t>Network</w:t>
-      </w:r>
-      <w:r>
-        <w:t xml:space="preserve"> and Hardware Interfaces</w:t>
+      <w:bookmarkStart w:id="30" w:name="_Toc191724253"/>
+      <w:r>
+        <w:t>Systems</w:t>
+      </w:r>
+      <w:r>
+        <w:t xml:space="preserve"> Interfaces</w:t>
       </w:r>
       <w:bookmarkEnd w:id="30"/>
-      <w:r>
-        <w:t xml:space="preserve"> -SKIP</w:t>
-      </w:r>
-    </w:p>
-    <w:p>
-      <w:pPr>
-        <w:pStyle w:val="BodyText"/>
-      </w:pPr>
-      <w:r>
-        <w:t>Specify the logical characteristics of each interface between the product and the hardware or network components of the system. This includes configuration characteristics (e.g., number of ports, instruction sets), what devices are to be supported, and protocols</w:t>
-      </w:r>
-      <w:r>
-        <w:t xml:space="preserve"> (e.g., signal handshake protocols).</w:t>
-      </w:r>
-    </w:p>
-    <w:p>
-      <w:pPr>
-        <w:pStyle w:val="Heading3"/>
-      </w:pPr>
-      <w:bookmarkStart w:id="31" w:name="_Toc191724253"/>
-      <w:r>
-        <w:t>Systems</w:t>
-      </w:r>
-      <w:r>
-        <w:t xml:space="preserve"> Interfaces</w:t>
-      </w:r>
-      <w:bookmarkEnd w:id="31"/>
     </w:p>
     <w:p>
       <w:pPr>
@@ -6422,7 +6407,7 @@
           <w:sz w:val="20"/>
         </w:rPr>
       </w:pPr>
-      <w:bookmarkStart w:id="32" w:name="_Toc131389187"/>
+      <w:bookmarkStart w:id="31" w:name="_Toc131389187"/>
       <w:r>
         <w:rPr>
           <w:color w:val="7030A0"/>
@@ -6430,7 +6415,7 @@
         </w:rPr>
         <w:t>System1-to-System2 Interface</w:t>
       </w:r>
-      <w:bookmarkEnd w:id="32"/>
+      <w:bookmarkEnd w:id="31"/>
     </w:p>
     <w:p>
       <w:pPr>
@@ -6455,7 +6440,7 @@
         </w:rPr>
         <w:t xml:space="preserve">as an email attachment to </w:t>
       </w:r>
-      <w:hyperlink r:id="rId9" w:history="1">
+      <w:hyperlink r:id="rId8" w:history="1">
         <w:r>
           <w:rPr>
             <w:rStyle w:val="Hyperlink"/>
@@ -6486,23 +6471,7 @@
           <w:color w:val="7030A0"/>
           <w:szCs w:val="20"/>
         </w:rPr>
-        <w:t xml:space="preserve"> This file must be received on EDIT day by 4:00 PM in order to be processed in the EDIT night run.  The requirements below document the file specifications, data transfer process, and specific schedule.  This file is referred to as "</w:t>
-      </w:r>
-      <w:proofErr w:type="spellStart"/>
-      <w:r>
-        <w:rPr>
-          <w:color w:val="7030A0"/>
-          <w:szCs w:val="20"/>
-        </w:rPr>
-        <w:t>FileName</w:t>
-      </w:r>
-      <w:proofErr w:type="spellEnd"/>
-      <w:r>
-        <w:rPr>
-          <w:color w:val="7030A0"/>
-          <w:szCs w:val="20"/>
-        </w:rPr>
-        <w:t>" in this document.</w:t>
+        <w:t xml:space="preserve"> This file must be received on EDIT day by 4:00 PM in order to be processed in the EDIT night run.  The requirements below document the file specifications, data transfer process, and specific schedule.  This file is referred to as "FileName" in this document.</w:t>
       </w:r>
     </w:p>
     <w:p>
@@ -6517,16 +6486,9 @@
         <w:rPr>
           <w:color w:val="7030A0"/>
         </w:rPr>
-        <w:t xml:space="preserve">File Structure </w:t>
-      </w:r>
-      <w:proofErr w:type="gramStart"/>
-      <w:r>
-        <w:rPr>
-          <w:color w:val="7030A0"/>
-        </w:rPr>
-        <w:t>and  Format</w:t>
-      </w:r>
-      <w:proofErr w:type="gramEnd"/>
+        <w:lastRenderedPageBreak/>
+        <w:t>File Structure and  Format</w:t>
+      </w:r>
     </w:p>
     <w:p>
       <w:pPr>
@@ -6544,21 +6506,7 @@
         <w:rPr>
           <w:color w:val="7030A0"/>
         </w:rPr>
-        <w:t xml:space="preserve">The </w:t>
-      </w:r>
-      <w:proofErr w:type="spellStart"/>
-      <w:r>
-        <w:rPr>
-          <w:color w:val="7030A0"/>
-        </w:rPr>
-        <w:t>FileName</w:t>
-      </w:r>
-      <w:proofErr w:type="spellEnd"/>
-      <w:r>
-        <w:rPr>
-          <w:color w:val="7030A0"/>
-        </w:rPr>
-        <w:t xml:space="preserve"> file is a fixed length text file.</w:t>
+        <w:t>The FileName file is a fixed length text file.</w:t>
       </w:r>
     </w:p>
     <w:p>
@@ -6577,21 +6525,7 @@
         <w:rPr>
           <w:color w:val="7030A0"/>
         </w:rPr>
-        <w:t xml:space="preserve">The </w:t>
-      </w:r>
-      <w:proofErr w:type="spellStart"/>
-      <w:r>
-        <w:rPr>
-          <w:color w:val="7030A0"/>
-        </w:rPr>
-        <w:t>FileName</w:t>
-      </w:r>
-      <w:proofErr w:type="spellEnd"/>
-      <w:r>
-        <w:rPr>
-          <w:color w:val="7030A0"/>
-        </w:rPr>
-        <w:t xml:space="preserve"> file is an unformatted ASCII file (text-only).</w:t>
+        <w:t>The FileName file is an unformatted ASCII file (text-only).</w:t>
       </w:r>
     </w:p>
     <w:p>
@@ -6610,21 +6544,7 @@
         <w:rPr>
           <w:color w:val="7030A0"/>
         </w:rPr>
-        <w:t xml:space="preserve">The </w:t>
-      </w:r>
-      <w:proofErr w:type="spellStart"/>
-      <w:r>
-        <w:rPr>
-          <w:color w:val="7030A0"/>
-        </w:rPr>
-        <w:t>FileName</w:t>
-      </w:r>
-      <w:proofErr w:type="spellEnd"/>
-      <w:r>
-        <w:rPr>
-          <w:color w:val="7030A0"/>
-        </w:rPr>
-        <w:t xml:space="preserve"> file contains a batch totals record and several detail records. </w:t>
+        <w:t xml:space="preserve">The FileName file contains a batch totals record and several detail records. </w:t>
       </w:r>
     </w:p>
     <w:p>
@@ -6715,7 +6635,6 @@
         <w:rPr>
           <w:color w:val="7030A0"/>
         </w:rPr>
-        <w:lastRenderedPageBreak/>
         <w:t>Process Type (value: A)</w:t>
       </w:r>
     </w:p>
@@ -6735,21 +6654,7 @@
         <w:rPr>
           <w:color w:val="7030A0"/>
         </w:rPr>
-        <w:t xml:space="preserve">Batch Number (3 digit number assigned by Payroll </w:t>
-      </w:r>
-      <w:proofErr w:type="spellStart"/>
-      <w:r>
-        <w:rPr>
-          <w:color w:val="7030A0"/>
-        </w:rPr>
-        <w:t>Dept</w:t>
-      </w:r>
-      <w:proofErr w:type="spellEnd"/>
-      <w:r>
-        <w:rPr>
-          <w:color w:val="7030A0"/>
-        </w:rPr>
-        <w:t>)</w:t>
+        <w:t>Batch Number (3 digit number assigned by Payroll Dept)</w:t>
       </w:r>
     </w:p>
     <w:p>
@@ -6840,21 +6745,7 @@
         <w:rPr>
           <w:color w:val="7030A0"/>
         </w:rPr>
-        <w:t xml:space="preserve">The </w:t>
-      </w:r>
-      <w:proofErr w:type="spellStart"/>
-      <w:r>
-        <w:rPr>
-          <w:color w:val="7030A0"/>
-        </w:rPr>
-        <w:t>FileName</w:t>
-      </w:r>
-      <w:proofErr w:type="spellEnd"/>
-      <w:r>
-        <w:rPr>
-          <w:color w:val="7030A0"/>
-        </w:rPr>
-        <w:t xml:space="preserve"> file contains a row for each record meeting xxx criteria.</w:t>
+        <w:t>The FileName file contains a row for each record meeting xxx criteria.</w:t>
       </w:r>
     </w:p>
     <w:p>
@@ -6873,21 +6764,7 @@
         <w:rPr>
           <w:color w:val="7030A0"/>
         </w:rPr>
-        <w:t xml:space="preserve">Each row in the </w:t>
-      </w:r>
-      <w:proofErr w:type="spellStart"/>
-      <w:r>
-        <w:rPr>
-          <w:color w:val="7030A0"/>
-        </w:rPr>
-        <w:t>FileName</w:t>
-      </w:r>
-      <w:proofErr w:type="spellEnd"/>
-      <w:r>
-        <w:rPr>
-          <w:color w:val="7030A0"/>
-        </w:rPr>
-        <w:t xml:space="preserve"> file contains the following fields, comma-delimited and encased in double-quotes where the data includes commas or spaces:</w:t>
+        <w:t>Each row in the FileName file contains the following fields, comma-delimited and encased in double-quotes where the data includes commas or spaces:</w:t>
       </w:r>
     </w:p>
     <w:p>
@@ -7077,42 +6954,28 @@
         <w:rPr>
           <w:color w:val="7030A0"/>
         </w:rPr>
-        <w:t xml:space="preserve">Total </w:t>
-      </w:r>
-      <w:proofErr w:type="spellStart"/>
-      <w:r>
-        <w:rPr>
-          <w:color w:val="7030A0"/>
-        </w:rPr>
-        <w:t>Amt</w:t>
-      </w:r>
-      <w:proofErr w:type="spellEnd"/>
-      <w:r>
-        <w:rPr>
-          <w:color w:val="7030A0"/>
-        </w:rPr>
-        <w:t xml:space="preserve"> Sign</w:t>
+        <w:t>Total Amt Sign</w:t>
       </w:r>
     </w:p>
     <w:p>
       <w:pPr>
         <w:pStyle w:val="Heading2"/>
       </w:pPr>
-      <w:bookmarkStart w:id="33" w:name="_Toc191724254"/>
+      <w:bookmarkStart w:id="32" w:name="_Toc191724254"/>
       <w:r>
         <w:t>Security</w:t>
       </w:r>
+      <w:bookmarkEnd w:id="32"/>
+    </w:p>
+    <w:p>
+      <w:pPr>
+        <w:pStyle w:val="Heading3"/>
+      </w:pPr>
+      <w:bookmarkStart w:id="33" w:name="_Toc191724255"/>
+      <w:r>
+        <w:t>Protection</w:t>
+      </w:r>
       <w:bookmarkEnd w:id="33"/>
-    </w:p>
-    <w:p>
-      <w:pPr>
-        <w:pStyle w:val="Heading3"/>
-      </w:pPr>
-      <w:bookmarkStart w:id="34" w:name="_Toc191724255"/>
-      <w:r>
-        <w:t>Protection</w:t>
-      </w:r>
-      <w:bookmarkEnd w:id="34"/>
     </w:p>
     <w:p>
       <w:pPr>
@@ -7217,27 +7080,129 @@
       <w:pPr>
         <w:pStyle w:val="Heading3"/>
       </w:pPr>
-      <w:bookmarkStart w:id="35" w:name="_Toc191724256"/>
+      <w:bookmarkStart w:id="34" w:name="_Toc191724256"/>
       <w:r>
         <w:t>Authorization and Authentication</w:t>
       </w:r>
+      <w:bookmarkEnd w:id="34"/>
+    </w:p>
+    <w:p>
+      <w:r>
+        <w:t xml:space="preserve">     </w:t>
+      </w:r>
+    </w:p>
+    <w:p>
+      <w:pPr>
+        <w:pStyle w:val="Heading2"/>
+      </w:pPr>
+      <w:bookmarkStart w:id="35" w:name="_Toc191724257"/>
+      <w:r>
+        <w:t xml:space="preserve">Data </w:t>
+      </w:r>
+      <w:r>
+        <w:t>Management</w:t>
+      </w:r>
       <w:bookmarkEnd w:id="35"/>
     </w:p>
     <w:p>
-      <w:r>
-        <w:t xml:space="preserve">     </w:t>
+      <w:pPr>
+        <w:pStyle w:val="BodyText"/>
+      </w:pPr>
+      <w:r>
+        <w:t>Specify the requirements for any information that is to be placed into a database, including</w:t>
+      </w:r>
+    </w:p>
+    <w:p>
+      <w:pPr>
+        <w:pStyle w:val="ListBullet0"/>
+      </w:pPr>
+      <w:r>
+        <w:t>types of information used by various functions</w:t>
+      </w:r>
+    </w:p>
+    <w:p>
+      <w:pPr>
+        <w:pStyle w:val="ListBullet0"/>
+      </w:pPr>
+      <w:r>
+        <w:t>frequency of use</w:t>
+      </w:r>
+    </w:p>
+    <w:p>
+      <w:pPr>
+        <w:pStyle w:val="ListBullet0"/>
+      </w:pPr>
+      <w:r>
+        <w:t>data access rules</w:t>
+      </w:r>
+    </w:p>
+    <w:p>
+      <w:pPr>
+        <w:pStyle w:val="ListBullet0"/>
+      </w:pPr>
+      <w:r>
+        <w:t>data entities and relationships</w:t>
+      </w:r>
+    </w:p>
+    <w:p>
+      <w:pPr>
+        <w:pStyle w:val="ListBullet0"/>
+      </w:pPr>
+      <w:r>
+        <w:lastRenderedPageBreak/>
+        <w:t>integrity constraints</w:t>
+      </w:r>
+    </w:p>
+    <w:p>
+      <w:pPr>
+        <w:pStyle w:val="ListBullet0"/>
+      </w:pPr>
+      <w:r>
+        <w:t>data retention</w:t>
+      </w:r>
+    </w:p>
+    <w:p>
+      <w:pPr>
+        <w:pStyle w:val="ListBullet0"/>
+      </w:pPr>
+      <w:r>
+        <w:t>valid range, accuracy, and/or tolerance</w:t>
+      </w:r>
+    </w:p>
+    <w:p>
+      <w:pPr>
+        <w:pStyle w:val="ListBullet0"/>
+      </w:pPr>
+      <w:r>
+        <w:t>units of measure</w:t>
+      </w:r>
+    </w:p>
+    <w:p>
+      <w:pPr>
+        <w:pStyle w:val="ListBullet0"/>
+      </w:pPr>
+      <w:r>
+        <w:t>data formats</w:t>
+      </w:r>
+    </w:p>
+    <w:p>
+      <w:pPr>
+        <w:pStyle w:val="ListBullet0"/>
+      </w:pPr>
+      <w:r>
+        <w:t>default or initial values</w:t>
       </w:r>
     </w:p>
     <w:p>
       <w:pPr>
         <w:pStyle w:val="Heading2"/>
       </w:pPr>
-      <w:bookmarkStart w:id="36" w:name="_Toc191724257"/>
-      <w:r>
-        <w:t xml:space="preserve">Data </w:t>
-      </w:r>
-      <w:r>
-        <w:t>Management</w:t>
+      <w:bookmarkStart w:id="36" w:name="_Toc191724258"/>
+      <w:r>
+        <w:t xml:space="preserve">Standards </w:t>
+      </w:r>
+      <w:r>
+        <w:t>Compliance</w:t>
       </w:r>
       <w:bookmarkEnd w:id="36"/>
     </w:p>
@@ -7246,192 +7211,63 @@
         <w:pStyle w:val="BodyText"/>
       </w:pPr>
       <w:r>
-        <w:t>Specify the requirements for any information that is to be placed into a database, including</w:t>
-      </w:r>
-    </w:p>
-    <w:p>
-      <w:pPr>
-        <w:pStyle w:val="ListBullet0"/>
-      </w:pPr>
-      <w:proofErr w:type="gramStart"/>
-      <w:r>
-        <w:t>types</w:t>
-      </w:r>
-      <w:proofErr w:type="gramEnd"/>
-      <w:r>
-        <w:t xml:space="preserve"> of information used by various functions</w:t>
-      </w:r>
-    </w:p>
-    <w:p>
-      <w:pPr>
-        <w:pStyle w:val="ListBullet0"/>
-      </w:pPr>
-      <w:proofErr w:type="gramStart"/>
-      <w:r>
-        <w:t>frequency</w:t>
-      </w:r>
-      <w:proofErr w:type="gramEnd"/>
-      <w:r>
-        <w:t xml:space="preserve"> of use</w:t>
-      </w:r>
-    </w:p>
-    <w:p>
-      <w:pPr>
-        <w:pStyle w:val="ListBullet0"/>
-      </w:pPr>
-      <w:proofErr w:type="gramStart"/>
-      <w:r>
-        <w:t>data</w:t>
-      </w:r>
-      <w:proofErr w:type="gramEnd"/>
-      <w:r>
-        <w:t xml:space="preserve"> access rules</w:t>
-      </w:r>
-    </w:p>
-    <w:p>
-      <w:pPr>
-        <w:pStyle w:val="ListBullet0"/>
-      </w:pPr>
-      <w:proofErr w:type="gramStart"/>
-      <w:r>
-        <w:t>data</w:t>
-      </w:r>
-      <w:proofErr w:type="gramEnd"/>
-      <w:r>
-        <w:t xml:space="preserve"> entities and relationships</w:t>
-      </w:r>
-    </w:p>
-    <w:p>
-      <w:pPr>
-        <w:pStyle w:val="ListBullet0"/>
-      </w:pPr>
-      <w:proofErr w:type="gramStart"/>
-      <w:r>
-        <w:t>integrity</w:t>
-      </w:r>
-      <w:proofErr w:type="gramEnd"/>
-      <w:r>
-        <w:t xml:space="preserve"> constraints</w:t>
-      </w:r>
-    </w:p>
-    <w:p>
-      <w:pPr>
-        <w:pStyle w:val="ListBullet0"/>
-      </w:pPr>
-      <w:proofErr w:type="gramStart"/>
-      <w:r>
-        <w:t>data</w:t>
-      </w:r>
-      <w:proofErr w:type="gramEnd"/>
-      <w:r>
-        <w:t xml:space="preserve"> retention</w:t>
-      </w:r>
-    </w:p>
-    <w:p>
-      <w:pPr>
-        <w:pStyle w:val="ListBullet0"/>
-      </w:pPr>
-      <w:proofErr w:type="gramStart"/>
-      <w:r>
-        <w:t>valid</w:t>
-      </w:r>
-      <w:proofErr w:type="gramEnd"/>
-      <w:r>
-        <w:t xml:space="preserve"> range, accuracy, and/or tolerance</w:t>
-      </w:r>
-    </w:p>
-    <w:p>
-      <w:pPr>
-        <w:pStyle w:val="ListBullet0"/>
-      </w:pPr>
-      <w:proofErr w:type="gramStart"/>
-      <w:r>
-        <w:t>units</w:t>
-      </w:r>
-      <w:proofErr w:type="gramEnd"/>
-      <w:r>
-        <w:t xml:space="preserve"> of measure</w:t>
-      </w:r>
-    </w:p>
-    <w:p>
-      <w:pPr>
-        <w:pStyle w:val="ListBullet0"/>
-      </w:pPr>
-      <w:proofErr w:type="gramStart"/>
-      <w:r>
-        <w:t>data</w:t>
-      </w:r>
-      <w:proofErr w:type="gramEnd"/>
-      <w:r>
-        <w:t xml:space="preserve"> formats</w:t>
-      </w:r>
-    </w:p>
-    <w:p>
-      <w:pPr>
-        <w:pStyle w:val="ListBullet0"/>
-      </w:pPr>
-      <w:proofErr w:type="gramStart"/>
-      <w:r>
-        <w:t>default</w:t>
-      </w:r>
-      <w:proofErr w:type="gramEnd"/>
-      <w:r>
-        <w:t xml:space="preserve"> or initial values</w:t>
+        <w:t xml:space="preserve">Specify the requirements derived from existing </w:t>
+      </w:r>
+      <w:r>
+        <w:t>standards, policies, regulations, or laws</w:t>
+      </w:r>
+      <w:r>
+        <w:t xml:space="preserve"> (e.g., report format, data naming, accounting procedures, audit tracing).  For example, this could specify the requirement for software to trace processing activity. Such traces are needed for some applications to meet minimum regulatory or financial standards. An audit trace requirement may, for example, state that all changes to a payroll database must be recorded in a trace file with before and after values.</w:t>
       </w:r>
     </w:p>
     <w:p>
       <w:pPr>
         <w:pStyle w:val="Heading2"/>
       </w:pPr>
-      <w:bookmarkStart w:id="37" w:name="_Toc191724258"/>
-      <w:r>
+      <w:bookmarkStart w:id="37" w:name="_Toc191724259"/>
+      <w:r>
+        <w:t>Portability</w:t>
+      </w:r>
+      <w:bookmarkEnd w:id="37"/>
+    </w:p>
+    <w:p>
+      <w:pPr>
+        <w:pStyle w:val="BodyText"/>
+      </w:pPr>
+      <w:r>
+        <w:t xml:space="preserve">     The application is HTML and scripting language based. Therefore, the end-user part is fully portable and any system using any web browser should be able to use the features of the system, including any hardware platform that is available or will be available in the future. The system shall run on PC, Laptops, and PDA etc.</w:t>
+      </w:r>
+    </w:p>
+    <w:p>
+      <w:pPr>
+        <w:pStyle w:val="BodyText"/>
+        <w:rPr>
+          <w:iCs/>
+          <w:color w:val="FF0000"/>
+          <w:sz w:val="86"/>
+        </w:rPr>
+      </w:pPr>
+      <w:r>
+        <w:rPr>
+          <w:color w:val="FF0000"/>
+          <w:sz w:val="86"/>
+        </w:rPr>
+        <w:t xml:space="preserve">Please accomplished this documentation with correct information, and make an assumption that you are working for a specific organization with the assumed </w:t>
+      </w:r>
+      <w:r>
+        <w:rPr>
+          <w:color w:val="FF0000"/>
+          <w:sz w:val="86"/>
+        </w:rPr>
         <w:lastRenderedPageBreak/>
-        <w:t xml:space="preserve">Standards </w:t>
-      </w:r>
-      <w:r>
-        <w:t>Compliance</w:t>
-      </w:r>
-      <w:bookmarkEnd w:id="37"/>
-    </w:p>
-    <w:p>
-      <w:pPr>
-        <w:pStyle w:val="BodyText"/>
-      </w:pPr>
-      <w:r>
-        <w:t xml:space="preserve">Specify the requirements derived from existing </w:t>
-      </w:r>
-      <w:r>
-        <w:t>standards, policies, regulations, or laws</w:t>
-      </w:r>
-      <w:r>
-        <w:t xml:space="preserve"> (e.g., report format, data naming, accounting procedures, audit tracing).  For example, this could specify the requirement for software to trace processing activity. Such traces are needed for some applications to meet minimum regulatory or financial standards. An audit trace requirement may, for example, state that all changes to a payroll database must be recorded in a trace file with before and after values.</w:t>
-      </w:r>
-    </w:p>
-    <w:p>
-      <w:pPr>
-        <w:pStyle w:val="Heading2"/>
-      </w:pPr>
-      <w:bookmarkStart w:id="38" w:name="_Toc191724259"/>
-      <w:r>
-        <w:t>Portability</w:t>
-      </w:r>
+        <w:t>requirements, listed in this paper.</w:t>
+      </w:r>
+      <w:bookmarkStart w:id="38" w:name="_GoBack"/>
       <w:bookmarkEnd w:id="38"/>
     </w:p>
-    <w:p>
-      <w:pPr>
-        <w:pStyle w:val="BodyText"/>
-        <w:rPr>
-          <w:iCs/>
-          <w:color w:val="7030A0"/>
-        </w:rPr>
-      </w:pPr>
-      <w:r>
-        <w:t xml:space="preserve">     The application is HTML and scripting language based. Therefore, the end-user part is fully portable and any system using any web browser should be able to use the features of the system, including any hardware platform that is available or will be available in the future. The system shall run on PC, Laptops, and PDA etc.</w:t>
-      </w:r>
-    </w:p>
     <w:sectPr>
-      <w:headerReference w:type="default" r:id="rId10"/>
-      <w:footerReference w:type="default" r:id="rId11"/>
+      <w:headerReference w:type="default" r:id="rId9"/>
+      <w:footerReference w:type="default" r:id="rId10"/>
       <w:pgSz w:w="12240" w:h="15840"/>
       <w:pgMar w:top="1080" w:right="1080" w:bottom="1080" w:left="1080" w:header="720" w:footer="720" w:gutter="0"/>
       <w:cols w:space="720"/>
@@ -7442,7 +7278,7 @@
 </file>
 
 <file path=word/endnotes.xml><?xml version="1.0" encoding="utf-8"?>
-<w:endnotes xmlns:wpc="http://schemas.microsoft.com/office/word/2010/wordprocessingCanvas" xmlns:mo="http://schemas.microsoft.com/office/mac/office/2008/main" xmlns:mc="http://schemas.openxmlformats.org/markup-compatibility/2006" xmlns:mv="urn:schemas-microsoft-com:mac:vml" xmlns:o="urn:schemas-microsoft-com:office:office" xmlns:r="http://schemas.openxmlformats.org/officeDocument/2006/relationships" xmlns:m="http://schemas.openxmlformats.org/officeDocument/2006/math" xmlns:v="urn:schemas-microsoft-com:vml" xmlns:wp14="http://schemas.microsoft.com/office/word/2010/wordprocessingDrawing" xmlns:wp="http://schemas.openxmlformats.org/drawingml/2006/wordprocessingDrawing" xmlns:w10="urn:schemas-microsoft-com:office:word" xmlns:w="http://schemas.openxmlformats.org/wordprocessingml/2006/main" xmlns:w14="http://schemas.microsoft.com/office/word/2010/wordml" xmlns:wpg="http://schemas.microsoft.com/office/word/2010/wordprocessingGroup" xmlns:wpi="http://schemas.microsoft.com/office/word/2010/wordprocessingInk" xmlns:wne="http://schemas.microsoft.com/office/word/2006/wordml" xmlns:wps="http://schemas.microsoft.com/office/word/2010/wordprocessingShape" mc:Ignorable="w14 wp14">
+<w:endnotes xmlns:wpc="http://schemas.microsoft.com/office/word/2010/wordprocessingCanvas" xmlns:cx="http://schemas.microsoft.com/office/drawing/2014/chartex" xmlns:mc="http://schemas.openxmlformats.org/markup-compatibility/2006" xmlns:o="urn:schemas-microsoft-com:office:office" xmlns:r="http://schemas.openxmlformats.org/officeDocument/2006/relationships" xmlns:m="http://schemas.openxmlformats.org/officeDocument/2006/math" xmlns:v="urn:schemas-microsoft-com:vml" xmlns:wp14="http://schemas.microsoft.com/office/word/2010/wordprocessingDrawing" xmlns:wp="http://schemas.openxmlformats.org/drawingml/2006/wordprocessingDrawing" xmlns:w10="urn:schemas-microsoft-com:office:word" xmlns:w="http://schemas.openxmlformats.org/wordprocessingml/2006/main" xmlns:w14="http://schemas.microsoft.com/office/word/2010/wordml" xmlns:w15="http://schemas.microsoft.com/office/word/2012/wordml" xmlns:w16se="http://schemas.microsoft.com/office/word/2015/wordml/symex" xmlns:wpg="http://schemas.microsoft.com/office/word/2010/wordprocessingGroup" xmlns:wpi="http://schemas.microsoft.com/office/word/2010/wordprocessingInk" xmlns:wne="http://schemas.microsoft.com/office/word/2006/wordml" xmlns:wps="http://schemas.microsoft.com/office/word/2010/wordprocessingShape" mc:Ignorable="w14 w15 w16se wp14">
   <w:endnote w:type="separator" w:id="-1">
     <w:p>
       <w:r>
@@ -7461,7 +7297,7 @@
 </file>
 
 <file path=word/footer1.xml><?xml version="1.0" encoding="utf-8"?>
-<w:ftr xmlns:wpc="http://schemas.microsoft.com/office/word/2010/wordprocessingCanvas" xmlns:mo="http://schemas.microsoft.com/office/mac/office/2008/main" xmlns:mc="http://schemas.openxmlformats.org/markup-compatibility/2006" xmlns:mv="urn:schemas-microsoft-com:mac:vml" xmlns:o="urn:schemas-microsoft-com:office:office" xmlns:r="http://schemas.openxmlformats.org/officeDocument/2006/relationships" xmlns:m="http://schemas.openxmlformats.org/officeDocument/2006/math" xmlns:v="urn:schemas-microsoft-com:vml" xmlns:wp14="http://schemas.microsoft.com/office/word/2010/wordprocessingDrawing" xmlns:wp="http://schemas.openxmlformats.org/drawingml/2006/wordprocessingDrawing" xmlns:w10="urn:schemas-microsoft-com:office:word" xmlns:w="http://schemas.openxmlformats.org/wordprocessingml/2006/main" xmlns:w14="http://schemas.microsoft.com/office/word/2010/wordml" xmlns:wpg="http://schemas.microsoft.com/office/word/2010/wordprocessingGroup" xmlns:wpi="http://schemas.microsoft.com/office/word/2010/wordprocessingInk" xmlns:wne="http://schemas.microsoft.com/office/word/2006/wordml" xmlns:wps="http://schemas.microsoft.com/office/word/2010/wordprocessingShape" mc:Ignorable="w14 wp14">
+<w:ftr xmlns:wpc="http://schemas.microsoft.com/office/word/2010/wordprocessingCanvas" xmlns:cx="http://schemas.microsoft.com/office/drawing/2014/chartex" xmlns:mc="http://schemas.openxmlformats.org/markup-compatibility/2006" xmlns:o="urn:schemas-microsoft-com:office:office" xmlns:r="http://schemas.openxmlformats.org/officeDocument/2006/relationships" xmlns:m="http://schemas.openxmlformats.org/officeDocument/2006/math" xmlns:v="urn:schemas-microsoft-com:vml" xmlns:wp14="http://schemas.microsoft.com/office/word/2010/wordprocessingDrawing" xmlns:wp="http://schemas.openxmlformats.org/drawingml/2006/wordprocessingDrawing" xmlns:w10="urn:schemas-microsoft-com:office:word" xmlns:w="http://schemas.openxmlformats.org/wordprocessingml/2006/main" xmlns:w14="http://schemas.microsoft.com/office/word/2010/wordml" xmlns:w15="http://schemas.microsoft.com/office/word/2012/wordml" xmlns:w16se="http://schemas.microsoft.com/office/word/2015/wordml/symex" xmlns:wpg="http://schemas.microsoft.com/office/word/2010/wordprocessingGroup" xmlns:wpi="http://schemas.microsoft.com/office/word/2010/wordprocessingInk" xmlns:wne="http://schemas.microsoft.com/office/word/2006/wordml" xmlns:wps="http://schemas.microsoft.com/office/word/2010/wordprocessingShape" mc:Ignorable="w14 w15 w16se wp14">
   <w:p>
     <w:pPr>
       <w:pBdr>
@@ -7547,7 +7383,7 @@
         <w:sz w:val="18"/>
         <w:szCs w:val="18"/>
       </w:rPr>
-      <w:t>4</w:t>
+      <w:t>10</w:t>
     </w:r>
     <w:r>
       <w:rPr>
@@ -7563,18 +7399,8 @@
         <w:sz w:val="18"/>
         <w:szCs w:val="18"/>
       </w:rPr>
-      <w:t xml:space="preserve"> o </w:t>
+      <w:t xml:space="preserve"> o f  </w:t>
     </w:r>
-    <w:proofErr w:type="gramStart"/>
-    <w:r>
-      <w:rPr>
-        <w:rStyle w:val="PageNumber"/>
-        <w:sz w:val="18"/>
-        <w:szCs w:val="18"/>
-      </w:rPr>
-      <w:t xml:space="preserve">f  </w:t>
-    </w:r>
-    <w:proofErr w:type="gramEnd"/>
     <w:r>
       <w:rPr>
         <w:rStyle w:val="PageNumber"/>
@@ -7606,7 +7432,7 @@
         <w:sz w:val="18"/>
         <w:szCs w:val="18"/>
       </w:rPr>
-      <w:t>9</w:t>
+      <w:t>10</w:t>
     </w:r>
     <w:r>
       <w:rPr>
@@ -7621,7 +7447,7 @@
 </file>
 
 <file path=word/footnotes.xml><?xml version="1.0" encoding="utf-8"?>
-<w:footnotes xmlns:wpc="http://schemas.microsoft.com/office/word/2010/wordprocessingCanvas" xmlns:mo="http://schemas.microsoft.com/office/mac/office/2008/main" xmlns:mc="http://schemas.openxmlformats.org/markup-compatibility/2006" xmlns:mv="urn:schemas-microsoft-com:mac:vml" xmlns:o="urn:schemas-microsoft-com:office:office" xmlns:r="http://schemas.openxmlformats.org/officeDocument/2006/relationships" xmlns:m="http://schemas.openxmlformats.org/officeDocument/2006/math" xmlns:v="urn:schemas-microsoft-com:vml" xmlns:wp14="http://schemas.microsoft.com/office/word/2010/wordprocessingDrawing" xmlns:wp="http://schemas.openxmlformats.org/drawingml/2006/wordprocessingDrawing" xmlns:w10="urn:schemas-microsoft-com:office:word" xmlns:w="http://schemas.openxmlformats.org/wordprocessingml/2006/main" xmlns:w14="http://schemas.microsoft.com/office/word/2010/wordml" xmlns:wpg="http://schemas.microsoft.com/office/word/2010/wordprocessingGroup" xmlns:wpi="http://schemas.microsoft.com/office/word/2010/wordprocessingInk" xmlns:wne="http://schemas.microsoft.com/office/word/2006/wordml" xmlns:wps="http://schemas.microsoft.com/office/word/2010/wordprocessingShape" mc:Ignorable="w14 wp14">
+<w:footnotes xmlns:wpc="http://schemas.microsoft.com/office/word/2010/wordprocessingCanvas" xmlns:cx="http://schemas.microsoft.com/office/drawing/2014/chartex" xmlns:mc="http://schemas.openxmlformats.org/markup-compatibility/2006" xmlns:o="urn:schemas-microsoft-com:office:office" xmlns:r="http://schemas.openxmlformats.org/officeDocument/2006/relationships" xmlns:m="http://schemas.openxmlformats.org/officeDocument/2006/math" xmlns:v="urn:schemas-microsoft-com:vml" xmlns:wp14="http://schemas.microsoft.com/office/word/2010/wordprocessingDrawing" xmlns:wp="http://schemas.openxmlformats.org/drawingml/2006/wordprocessingDrawing" xmlns:w10="urn:schemas-microsoft-com:office:word" xmlns:w="http://schemas.openxmlformats.org/wordprocessingml/2006/main" xmlns:w14="http://schemas.microsoft.com/office/word/2010/wordml" xmlns:w15="http://schemas.microsoft.com/office/word/2012/wordml" xmlns:w16se="http://schemas.microsoft.com/office/word/2015/wordml/symex" xmlns:wpg="http://schemas.microsoft.com/office/word/2010/wordprocessingGroup" xmlns:wpi="http://schemas.microsoft.com/office/word/2010/wordprocessingInk" xmlns:wne="http://schemas.microsoft.com/office/word/2006/wordml" xmlns:wps="http://schemas.microsoft.com/office/word/2010/wordprocessingShape" mc:Ignorable="w14 w15 w16se wp14">
   <w:footnote w:type="separator" w:id="-1">
     <w:p>
       <w:r>
@@ -7640,7 +7466,7 @@
 </file>
 
 <file path=word/header1.xml><?xml version="1.0" encoding="utf-8"?>
-<w:hdr xmlns:wpc="http://schemas.microsoft.com/office/word/2010/wordprocessingCanvas" xmlns:mo="http://schemas.microsoft.com/office/mac/office/2008/main" xmlns:mc="http://schemas.openxmlformats.org/markup-compatibility/2006" xmlns:mv="urn:schemas-microsoft-com:mac:vml" xmlns:o="urn:schemas-microsoft-com:office:office" xmlns:r="http://schemas.openxmlformats.org/officeDocument/2006/relationships" xmlns:m="http://schemas.openxmlformats.org/officeDocument/2006/math" xmlns:v="urn:schemas-microsoft-com:vml" xmlns:wp14="http://schemas.microsoft.com/office/word/2010/wordprocessingDrawing" xmlns:wp="http://schemas.openxmlformats.org/drawingml/2006/wordprocessingDrawing" xmlns:w10="urn:schemas-microsoft-com:office:word" xmlns:w="http://schemas.openxmlformats.org/wordprocessingml/2006/main" xmlns:w14="http://schemas.microsoft.com/office/word/2010/wordml" xmlns:wpg="http://schemas.microsoft.com/office/word/2010/wordprocessingGroup" xmlns:wpi="http://schemas.microsoft.com/office/word/2010/wordprocessingInk" xmlns:wne="http://schemas.microsoft.com/office/word/2006/wordml" xmlns:wps="http://schemas.microsoft.com/office/word/2010/wordprocessingShape" mc:Ignorable="w14 wp14">
+<w:hdr xmlns:wpc="http://schemas.microsoft.com/office/word/2010/wordprocessingCanvas" xmlns:cx="http://schemas.microsoft.com/office/drawing/2014/chartex" xmlns:mc="http://schemas.openxmlformats.org/markup-compatibility/2006" xmlns:o="urn:schemas-microsoft-com:office:office" xmlns:r="http://schemas.openxmlformats.org/officeDocument/2006/relationships" xmlns:m="http://schemas.openxmlformats.org/officeDocument/2006/math" xmlns:v="urn:schemas-microsoft-com:vml" xmlns:wp14="http://schemas.microsoft.com/office/word/2010/wordprocessingDrawing" xmlns:wp="http://schemas.openxmlformats.org/drawingml/2006/wordprocessingDrawing" xmlns:w10="urn:schemas-microsoft-com:office:word" xmlns:w="http://schemas.openxmlformats.org/wordprocessingml/2006/main" xmlns:w14="http://schemas.microsoft.com/office/word/2010/wordml" xmlns:w15="http://schemas.microsoft.com/office/word/2012/wordml" xmlns:w16se="http://schemas.microsoft.com/office/word/2015/wordml/symex" xmlns:wpg="http://schemas.microsoft.com/office/word/2010/wordprocessingGroup" xmlns:wpi="http://schemas.microsoft.com/office/word/2010/wordprocessingInk" xmlns:wne="http://schemas.microsoft.com/office/word/2006/wordml" xmlns:wps="http://schemas.microsoft.com/office/word/2010/wordprocessingShape" mc:Ignorable="w14 w15 w16se wp14">
   <w:p>
     <w:pPr>
       <w:jc w:val="center"/>
@@ -7674,8 +7500,8 @@
 </file>
 
 <file path=word/numbering.xml><?xml version="1.0" encoding="utf-8"?>
-<w:numbering xmlns:wpc="http://schemas.microsoft.com/office/word/2010/wordprocessingCanvas" xmlns:mo="http://schemas.microsoft.com/office/mac/office/2008/main" xmlns:mc="http://schemas.openxmlformats.org/markup-compatibility/2006" xmlns:mv="urn:schemas-microsoft-com:mac:vml" xmlns:o="urn:schemas-microsoft-com:office:office" xmlns:r="http://schemas.openxmlformats.org/officeDocument/2006/relationships" xmlns:m="http://schemas.openxmlformats.org/officeDocument/2006/math" xmlns:v="urn:schemas-microsoft-com:vml" xmlns:wp14="http://schemas.microsoft.com/office/word/2010/wordprocessingDrawing" xmlns:wp="http://schemas.openxmlformats.org/drawingml/2006/wordprocessingDrawing" xmlns:w10="urn:schemas-microsoft-com:office:word" xmlns:w="http://schemas.openxmlformats.org/wordprocessingml/2006/main" xmlns:w14="http://schemas.microsoft.com/office/word/2010/wordml" xmlns:wpg="http://schemas.microsoft.com/office/word/2010/wordprocessingGroup" xmlns:wpi="http://schemas.microsoft.com/office/word/2010/wordprocessingInk" xmlns:wne="http://schemas.microsoft.com/office/word/2006/wordml" xmlns:wps="http://schemas.microsoft.com/office/word/2010/wordprocessingShape" mc:Ignorable="w14 wp14">
-  <w:abstractNum w:abstractNumId="0">
+<w:numbering xmlns:wpc="http://schemas.microsoft.com/office/word/2010/wordprocessingCanvas" xmlns:cx="http://schemas.microsoft.com/office/drawing/2014/chartex" xmlns:mc="http://schemas.openxmlformats.org/markup-compatibility/2006" xmlns:o="urn:schemas-microsoft-com:office:office" xmlns:r="http://schemas.openxmlformats.org/officeDocument/2006/relationships" xmlns:m="http://schemas.openxmlformats.org/officeDocument/2006/math" xmlns:v="urn:schemas-microsoft-com:vml" xmlns:wp14="http://schemas.microsoft.com/office/word/2010/wordprocessingDrawing" xmlns:wp="http://schemas.openxmlformats.org/drawingml/2006/wordprocessingDrawing" xmlns:w10="urn:schemas-microsoft-com:office:word" xmlns:w="http://schemas.openxmlformats.org/wordprocessingml/2006/main" xmlns:w14="http://schemas.microsoft.com/office/word/2010/wordml" xmlns:w15="http://schemas.microsoft.com/office/word/2012/wordml" xmlns:w16se="http://schemas.microsoft.com/office/word/2015/wordml/symex" xmlns:wpg="http://schemas.microsoft.com/office/word/2010/wordprocessingGroup" xmlns:wpi="http://schemas.microsoft.com/office/word/2010/wordprocessingInk" xmlns:wne="http://schemas.microsoft.com/office/word/2006/wordml" xmlns:wps="http://schemas.microsoft.com/office/word/2010/wordprocessingShape" mc:Ignorable="w14 w15 w16se wp14">
+  <w:abstractNum w:abstractNumId="0" w15:restartNumberingAfterBreak="0">
     <w:nsid w:val="FFFFFF83"/>
     <w:multiLevelType w:val="singleLevel"/>
     <w:tmpl w:val="7DF6C704"/>
@@ -7696,7 +7522,7 @@
       </w:rPr>
     </w:lvl>
   </w:abstractNum>
-  <w:abstractNum w:abstractNumId="1">
+  <w:abstractNum w:abstractNumId="1" w15:restartNumberingAfterBreak="0">
     <w:nsid w:val="1AC07FB3"/>
     <w:multiLevelType w:val="multilevel"/>
     <w:tmpl w:val="1ADA9F5C"/>
@@ -7834,7 +7660,7 @@
       </w:rPr>
     </w:lvl>
   </w:abstractNum>
-  <w:abstractNum w:abstractNumId="2">
+  <w:abstractNum w:abstractNumId="2" w15:restartNumberingAfterBreak="0">
     <w:nsid w:val="203D0287"/>
     <w:multiLevelType w:val="singleLevel"/>
     <w:tmpl w:val="04090001"/>
@@ -7855,7 +7681,7 @@
       </w:rPr>
     </w:lvl>
   </w:abstractNum>
-  <w:abstractNum w:abstractNumId="3">
+  <w:abstractNum w:abstractNumId="3" w15:restartNumberingAfterBreak="0">
     <w:nsid w:val="38000961"/>
     <w:multiLevelType w:val="hybridMultilevel"/>
     <w:tmpl w:val="149A9E6A"/>
@@ -7968,7 +7794,7 @@
       </w:rPr>
     </w:lvl>
   </w:abstractNum>
-  <w:abstractNum w:abstractNumId="4">
+  <w:abstractNum w:abstractNumId="4" w15:restartNumberingAfterBreak="0">
     <w:nsid w:val="39860F49"/>
     <w:multiLevelType w:val="singleLevel"/>
     <w:tmpl w:val="27A8D7B0"/>
@@ -7989,7 +7815,7 @@
       </w:rPr>
     </w:lvl>
   </w:abstractNum>
-  <w:abstractNum w:abstractNumId="5">
+  <w:abstractNum w:abstractNumId="5" w15:restartNumberingAfterBreak="0">
     <w:nsid w:val="40704AE1"/>
     <w:multiLevelType w:val="hybridMultilevel"/>
     <w:tmpl w:val="C360EFAA"/>
@@ -8102,7 +7928,7 @@
       </w:rPr>
     </w:lvl>
   </w:abstractNum>
-  <w:abstractNum w:abstractNumId="6">
+  <w:abstractNum w:abstractNumId="6" w15:restartNumberingAfterBreak="0">
     <w:nsid w:val="43876347"/>
     <w:multiLevelType w:val="hybridMultilevel"/>
     <w:tmpl w:val="9B92DEFC"/>
@@ -8223,7 +8049,7 @@
       </w:pPr>
     </w:lvl>
   </w:abstractNum>
-  <w:abstractNum w:abstractNumId="7">
+  <w:abstractNum w:abstractNumId="7" w15:restartNumberingAfterBreak="0">
     <w:nsid w:val="53CC791C"/>
     <w:multiLevelType w:val="hybridMultilevel"/>
     <w:tmpl w:val="FD78A1A8"/>
@@ -8364,7 +8190,7 @@
       </w:rPr>
     </w:lvl>
   </w:abstractNum>
-  <w:abstractNum w:abstractNumId="8">
+  <w:abstractNum w:abstractNumId="8" w15:restartNumberingAfterBreak="0">
     <w:nsid w:val="5AF077BD"/>
     <w:multiLevelType w:val="multilevel"/>
     <w:tmpl w:val="02665850"/>
@@ -8483,7 +8309,7 @@
       </w:pPr>
     </w:lvl>
   </w:abstractNum>
-  <w:abstractNum w:abstractNumId="9">
+  <w:abstractNum w:abstractNumId="9" w15:restartNumberingAfterBreak="0">
     <w:nsid w:val="5BA050A3"/>
     <w:multiLevelType w:val="multilevel"/>
     <w:tmpl w:val="E222DC86"/>
@@ -8597,7 +8423,7 @@
       </w:pPr>
     </w:lvl>
   </w:abstractNum>
-  <w:abstractNum w:abstractNumId="10">
+  <w:abstractNum w:abstractNumId="10" w15:restartNumberingAfterBreak="0">
     <w:nsid w:val="6D46757D"/>
     <w:multiLevelType w:val="hybridMultilevel"/>
     <w:tmpl w:val="F4EE06B6"/>
@@ -8710,7 +8536,7 @@
       </w:rPr>
     </w:lvl>
   </w:abstractNum>
-  <w:abstractNum w:abstractNumId="11">
+  <w:abstractNum w:abstractNumId="11" w15:restartNumberingAfterBreak="0">
     <w:nsid w:val="72185DA0"/>
     <w:multiLevelType w:val="singleLevel"/>
     <w:tmpl w:val="F50E9A6A"/>
@@ -8825,7 +8651,7 @@
 </file>
 
 <file path=word/styles.xml><?xml version="1.0" encoding="utf-8"?>
-<w:styles xmlns:mc="http://schemas.openxmlformats.org/markup-compatibility/2006" xmlns:r="http://schemas.openxmlformats.org/officeDocument/2006/relationships" xmlns:w="http://schemas.openxmlformats.org/wordprocessingml/2006/main" xmlns:w14="http://schemas.microsoft.com/office/word/2010/wordml" mc:Ignorable="w14">
+<w:styles xmlns:mc="http://schemas.openxmlformats.org/markup-compatibility/2006" xmlns:r="http://schemas.openxmlformats.org/officeDocument/2006/relationships" xmlns:w="http://schemas.openxmlformats.org/wordprocessingml/2006/main" xmlns:w14="http://schemas.microsoft.com/office/word/2010/wordml" xmlns:w15="http://schemas.microsoft.com/office/word/2012/wordml" xmlns:w16se="http://schemas.microsoft.com/office/word/2015/wordml/symex" mc:Ignorable="w14 w15 w16se">
   <w:docDefaults>
     <w:rPrDefault>
       <w:rPr>
@@ -8835,7 +8661,7 @@
     </w:rPrDefault>
     <w:pPrDefault/>
   </w:docDefaults>
-  <w:latentStyles w:defLockedState="0" w:defUIPriority="0" w:defSemiHidden="0" w:defUnhideWhenUsed="0" w:defQFormat="0" w:count="276">
+  <w:latentStyles w:defLockedState="0" w:defUIPriority="0" w:defSemiHidden="0" w:defUnhideWhenUsed="0" w:defQFormat="0" w:count="371">
     <w:lsdException w:name="Normal" w:qFormat="1"/>
     <w:lsdException w:name="heading 1" w:qFormat="1"/>
     <w:lsdException w:name="heading 2" w:qFormat="1"/>
@@ -9092,6 +8918,101 @@
     <w:lsdException w:name="Book Title" w:uiPriority="46"/>
     <w:lsdException w:name="Bibliography" w:semiHidden="1" w:uiPriority="47" w:unhideWhenUsed="1"/>
     <w:lsdException w:name="TOC Heading" w:semiHidden="1" w:uiPriority="48" w:unhideWhenUsed="1"/>
+    <w:lsdException w:name="Grid Table 4" w:uiPriority="49"/>
+    <w:lsdException w:name="Grid Table 5 Dark" w:uiPriority="50"/>
+    <w:lsdException w:name="Grid Table 6 Colorful" w:uiPriority="51"/>
+    <w:lsdException w:name="Grid Table 7 Colorful" w:uiPriority="52"/>
+    <w:lsdException w:name="Grid Table 1 Light Accent 1" w:uiPriority="46"/>
+    <w:lsdException w:name="Grid Table 2 Accent 1" w:uiPriority="47"/>
+    <w:lsdException w:name="Grid Table 3 Accent 1" w:uiPriority="48"/>
+    <w:lsdException w:name="Grid Table 4 Accent 1" w:uiPriority="49"/>
+    <w:lsdException w:name="Grid Table 5 Dark Accent 1" w:uiPriority="50"/>
+    <w:lsdException w:name="Grid Table 6 Colorful Accent 1" w:uiPriority="51"/>
+    <w:lsdException w:name="Grid Table 7 Colorful Accent 1" w:uiPriority="52"/>
+    <w:lsdException w:name="Grid Table 1 Light Accent 2" w:uiPriority="46"/>
+    <w:lsdException w:name="Grid Table 2 Accent 2" w:uiPriority="47"/>
+    <w:lsdException w:name="Grid Table 3 Accent 2" w:uiPriority="48"/>
+    <w:lsdException w:name="Grid Table 4 Accent 2" w:uiPriority="49"/>
+    <w:lsdException w:name="Grid Table 5 Dark Accent 2" w:uiPriority="50"/>
+    <w:lsdException w:name="Grid Table 6 Colorful Accent 2" w:uiPriority="51"/>
+    <w:lsdException w:name="Grid Table 7 Colorful Accent 2" w:uiPriority="52"/>
+    <w:lsdException w:name="Grid Table 1 Light Accent 3" w:uiPriority="46"/>
+    <w:lsdException w:name="Grid Table 2 Accent 3" w:uiPriority="47"/>
+    <w:lsdException w:name="Grid Table 3 Accent 3" w:uiPriority="48"/>
+    <w:lsdException w:name="Grid Table 4 Accent 3" w:uiPriority="49"/>
+    <w:lsdException w:name="Grid Table 5 Dark Accent 3" w:uiPriority="50"/>
+    <w:lsdException w:name="Grid Table 6 Colorful Accent 3" w:uiPriority="51"/>
+    <w:lsdException w:name="Grid Table 7 Colorful Accent 3" w:uiPriority="52"/>
+    <w:lsdException w:name="Grid Table 1 Light Accent 4" w:uiPriority="46"/>
+    <w:lsdException w:name="Grid Table 2 Accent 4" w:uiPriority="47"/>
+    <w:lsdException w:name="Grid Table 3 Accent 4" w:uiPriority="48"/>
+    <w:lsdException w:name="Grid Table 4 Accent 4" w:uiPriority="49"/>
+    <w:lsdException w:name="Grid Table 5 Dark Accent 4" w:uiPriority="50"/>
+    <w:lsdException w:name="Grid Table 6 Colorful Accent 4" w:uiPriority="51"/>
+    <w:lsdException w:name="Grid Table 7 Colorful Accent 4" w:uiPriority="52"/>
+    <w:lsdException w:name="Grid Table 1 Light Accent 5" w:uiPriority="46"/>
+    <w:lsdException w:name="Grid Table 2 Accent 5" w:uiPriority="47"/>
+    <w:lsdException w:name="Grid Table 3 Accent 5" w:uiPriority="48"/>
+    <w:lsdException w:name="Grid Table 4 Accent 5" w:uiPriority="49"/>
+    <w:lsdException w:name="Grid Table 5 Dark Accent 5" w:uiPriority="50"/>
+    <w:lsdException w:name="Grid Table 6 Colorful Accent 5" w:uiPriority="51"/>
+    <w:lsdException w:name="Grid Table 7 Colorful Accent 5" w:uiPriority="52"/>
+    <w:lsdException w:name="Grid Table 1 Light Accent 6" w:uiPriority="46"/>
+    <w:lsdException w:name="Grid Table 2 Accent 6" w:uiPriority="47"/>
+    <w:lsdException w:name="Grid Table 3 Accent 6" w:uiPriority="48"/>
+    <w:lsdException w:name="Grid Table 4 Accent 6" w:uiPriority="49"/>
+    <w:lsdException w:name="Grid Table 5 Dark Accent 6" w:uiPriority="50"/>
+    <w:lsdException w:name="Grid Table 6 Colorful Accent 6" w:uiPriority="51"/>
+    <w:lsdException w:name="Grid Table 7 Colorful Accent 6" w:uiPriority="52"/>
+    <w:lsdException w:name="List Table 1 Light" w:uiPriority="46"/>
+    <w:lsdException w:name="List Table 2" w:uiPriority="47"/>
+    <w:lsdException w:name="List Table 3" w:uiPriority="48"/>
+    <w:lsdException w:name="List Table 4" w:uiPriority="49"/>
+    <w:lsdException w:name="List Table 5 Dark" w:uiPriority="50"/>
+    <w:lsdException w:name="List Table 6 Colorful" w:uiPriority="51"/>
+    <w:lsdException w:name="List Table 7 Colorful" w:uiPriority="52"/>
+    <w:lsdException w:name="List Table 1 Light Accent 1" w:uiPriority="46"/>
+    <w:lsdException w:name="List Table 2 Accent 1" w:uiPriority="47"/>
+    <w:lsdException w:name="List Table 3 Accent 1" w:uiPriority="48"/>
+    <w:lsdException w:name="List Table 4 Accent 1" w:uiPriority="49"/>
+    <w:lsdException w:name="List Table 5 Dark Accent 1" w:uiPriority="50"/>
+    <w:lsdException w:name="List Table 6 Colorful Accent 1" w:uiPriority="51"/>
+    <w:lsdException w:name="List Table 7 Colorful Accent 1" w:uiPriority="52"/>
+    <w:lsdException w:name="List Table 1 Light Accent 2" w:uiPriority="46"/>
+    <w:lsdException w:name="List Table 2 Accent 2" w:uiPriority="47"/>
+    <w:lsdException w:name="List Table 3 Accent 2" w:uiPriority="48"/>
+    <w:lsdException w:name="List Table 4 Accent 2" w:uiPriority="49"/>
+    <w:lsdException w:name="List Table 5 Dark Accent 2" w:uiPriority="50"/>
+    <w:lsdException w:name="List Table 6 Colorful Accent 2" w:uiPriority="51"/>
+    <w:lsdException w:name="List Table 7 Colorful Accent 2" w:uiPriority="52"/>
+    <w:lsdException w:name="List Table 1 Light Accent 3" w:uiPriority="46"/>
+    <w:lsdException w:name="List Table 2 Accent 3" w:uiPriority="47"/>
+    <w:lsdException w:name="List Table 3 Accent 3" w:uiPriority="48"/>
+    <w:lsdException w:name="List Table 4 Accent 3" w:uiPriority="49"/>
+    <w:lsdException w:name="List Table 5 Dark Accent 3" w:uiPriority="50"/>
+    <w:lsdException w:name="List Table 6 Colorful Accent 3" w:uiPriority="51"/>
+    <w:lsdException w:name="List Table 7 Colorful Accent 3" w:uiPriority="52"/>
+    <w:lsdException w:name="List Table 1 Light Accent 4" w:uiPriority="46"/>
+    <w:lsdException w:name="List Table 2 Accent 4" w:uiPriority="47"/>
+    <w:lsdException w:name="List Table 3 Accent 4" w:uiPriority="48"/>
+    <w:lsdException w:name="List Table 4 Accent 4" w:uiPriority="49"/>
+    <w:lsdException w:name="List Table 5 Dark Accent 4" w:uiPriority="50"/>
+    <w:lsdException w:name="List Table 6 Colorful Accent 4" w:uiPriority="51"/>
+    <w:lsdException w:name="List Table 7 Colorful Accent 4" w:uiPriority="52"/>
+    <w:lsdException w:name="List Table 1 Light Accent 5" w:uiPriority="46"/>
+    <w:lsdException w:name="List Table 2 Accent 5" w:uiPriority="47"/>
+    <w:lsdException w:name="List Table 3 Accent 5" w:uiPriority="48"/>
+    <w:lsdException w:name="List Table 4 Accent 5" w:uiPriority="49"/>
+    <w:lsdException w:name="List Table 5 Dark Accent 5" w:uiPriority="50"/>
+    <w:lsdException w:name="List Table 6 Colorful Accent 5" w:uiPriority="51"/>
+    <w:lsdException w:name="List Table 7 Colorful Accent 5" w:uiPriority="52"/>
+    <w:lsdException w:name="List Table 1 Light Accent 6" w:uiPriority="46"/>
+    <w:lsdException w:name="List Table 2 Accent 6" w:uiPriority="47"/>
+    <w:lsdException w:name="List Table 3 Accent 6" w:uiPriority="48"/>
+    <w:lsdException w:name="List Table 4 Accent 6" w:uiPriority="49"/>
+    <w:lsdException w:name="List Table 5 Dark Accent 6" w:uiPriority="50"/>
+    <w:lsdException w:name="List Table 6 Colorful Accent 6" w:uiPriority="51"/>
+    <w:lsdException w:name="List Table 7 Colorful Accent 6" w:uiPriority="52"/>
   </w:latentStyles>
   <w:style w:type="paragraph" w:default="1" w:styleId="Normal">
     <w:name w:val="Normal"/>
@@ -9655,7 +9576,6 @@
     <w:basedOn w:val="TableNormal"/>
     <w:rsid w:val="00D8524B"/>
     <w:tblPr>
-      <w:tblInd w:w="0" w:type="dxa"/>
       <w:tblBorders>
         <w:top w:val="single" w:sz="4" w:space="0" w:color="auto"/>
         <w:left w:val="single" w:sz="4" w:space="0" w:color="auto"/>
@@ -9664,1217 +9584,6 @@
         <w:insideH w:val="single" w:sz="4" w:space="0" w:color="auto"/>
         <w:insideV w:val="single" w:sz="4" w:space="0" w:color="auto"/>
       </w:tblBorders>
-      <w:tblCellMar>
-        <w:top w:w="0" w:type="dxa"/>
-        <w:left w:w="108" w:type="dxa"/>
-        <w:bottom w:w="0" w:type="dxa"/>
-        <w:right w:w="108" w:type="dxa"/>
-      </w:tblCellMar>
-    </w:tblPr>
-  </w:style>
-  <w:style w:type="paragraph" w:styleId="CommentText">
-    <w:name w:val="annotation text"/>
-    <w:basedOn w:val="Normal"/>
-    <w:link w:val="CommentTextChar"/>
-    <w:semiHidden/>
-    <w:rsid w:val="00D8524B"/>
-    <w:rPr>
-      <w:szCs w:val="20"/>
-    </w:rPr>
-  </w:style>
-  <w:style w:type="paragraph" w:customStyle="1" w:styleId="CommentBullet">
-    <w:name w:val="CommentBullet"/>
-    <w:basedOn w:val="Comment"/>
-    <w:rsid w:val="00296A1A"/>
-    <w:pPr>
-      <w:tabs>
-        <w:tab w:val="num" w:pos="360"/>
-      </w:tabs>
-      <w:spacing w:before="0"/>
-      <w:ind w:left="360" w:hanging="360"/>
-    </w:pPr>
-  </w:style>
-  <w:style w:type="character" w:styleId="FollowedHyperlink">
-    <w:name w:val="FollowedHyperlink"/>
-    <w:rsid w:val="00E36F10"/>
-    <w:rPr>
-      <w:color w:val="800080"/>
-      <w:u w:val="single"/>
-    </w:rPr>
-  </w:style>
-  <w:style w:type="paragraph" w:customStyle="1" w:styleId="Table">
-    <w:name w:val="Table"/>
-    <w:basedOn w:val="Normal"/>
-    <w:rsid w:val="00C933AD"/>
-    <w:pPr>
-      <w:spacing w:before="60" w:after="60"/>
-    </w:pPr>
-    <w:rPr>
-      <w:szCs w:val="20"/>
-    </w:rPr>
-  </w:style>
-  <w:style w:type="paragraph" w:customStyle="1" w:styleId="TableCell">
-    <w:name w:val="TableCell"/>
-    <w:basedOn w:val="Normal"/>
-    <w:rsid w:val="00C933AD"/>
-    <w:pPr>
-      <w:spacing w:before="60" w:after="60"/>
-      <w:ind w:left="72" w:hanging="72"/>
-    </w:pPr>
-    <w:rPr>
-      <w:szCs w:val="20"/>
-    </w:rPr>
-  </w:style>
-  <w:style w:type="paragraph" w:customStyle="1" w:styleId="ColumnHeadings">
-    <w:name w:val="Column Headings"/>
-    <w:basedOn w:val="BodyText"/>
-    <w:rsid w:val="00C933AD"/>
-    <w:pPr>
-      <w:keepNext/>
-      <w:keepLines/>
-      <w:widowControl w:val="0"/>
-      <w:suppressAutoHyphens/>
-      <w:spacing w:before="60" w:after="60"/>
-    </w:pPr>
-    <w:rPr>
-      <w:b/>
-      <w:noProof/>
-      <w:szCs w:val="20"/>
-    </w:rPr>
-  </w:style>
-  <w:style w:type="paragraph" w:styleId="BodyText3">
-    <w:name w:val="Body Text 3"/>
-    <w:basedOn w:val="Normal"/>
-    <w:rsid w:val="00B34707"/>
-    <w:pPr>
-      <w:spacing w:after="120"/>
-    </w:pPr>
-    <w:rPr>
-      <w:sz w:val="16"/>
-      <w:szCs w:val="16"/>
-    </w:rPr>
-  </w:style>
-  <w:style w:type="paragraph" w:customStyle="1" w:styleId="ReqArea">
-    <w:name w:val="ReqArea"/>
-    <w:basedOn w:val="Heading1"/>
-    <w:rsid w:val="00B34707"/>
-    <w:pPr>
-      <w:keepLines/>
-      <w:numPr>
-        <w:numId w:val="3"/>
-      </w:numPr>
-      <w:spacing w:before="60"/>
-      <w:ind w:left="0" w:firstLine="0"/>
-    </w:pPr>
-    <w:rPr>
-      <w:rFonts w:cs="Times New Roman"/>
-      <w:bCs w:val="0"/>
-      <w:i/>
-      <w:iCs/>
-      <w:kern w:val="28"/>
-      <w:sz w:val="24"/>
-      <w:szCs w:val="20"/>
-    </w:rPr>
-  </w:style>
-  <w:style w:type="paragraph" w:customStyle="1" w:styleId="Requirement">
-    <w:name w:val="Requirement"/>
-    <w:basedOn w:val="Heading2"/>
-    <w:rsid w:val="000348DA"/>
-    <w:pPr>
-      <w:keepLines/>
-      <w:numPr>
-        <w:numId w:val="2"/>
-      </w:numPr>
-      <w:spacing w:before="60"/>
-    </w:pPr>
-    <w:rPr>
-      <w:rFonts w:cs="Times New Roman"/>
-      <w:b w:val="0"/>
-      <w:bCs w:val="0"/>
-      <w:i w:val="0"/>
-      <w:iCs w:val="0"/>
-      <w:sz w:val="20"/>
-    </w:rPr>
-  </w:style>
-  <w:style w:type="paragraph" w:customStyle="1" w:styleId="ListBullet">
-    <w:name w:val="ListBullet"/>
-    <w:basedOn w:val="Normal"/>
-    <w:rsid w:val="00B34707"/>
-    <w:pPr>
-      <w:numPr>
-        <w:numId w:val="7"/>
-      </w:numPr>
-      <w:spacing w:before="60"/>
-    </w:pPr>
-    <w:rPr>
-      <w:szCs w:val="20"/>
-    </w:rPr>
-  </w:style>
-  <w:style w:type="paragraph" w:customStyle="1" w:styleId="ReqSubArea">
-    <w:name w:val="ReqSubArea"/>
-    <w:basedOn w:val="Normal"/>
-    <w:rsid w:val="00B34707"/>
-    <w:pPr>
-      <w:keepNext/>
-      <w:spacing w:before="60"/>
-    </w:pPr>
-    <w:rPr>
-      <w:b/>
-      <w:bCs/>
-      <w:i/>
-      <w:iCs/>
-      <w:szCs w:val="20"/>
-    </w:rPr>
-  </w:style>
-  <w:style w:type="paragraph" w:styleId="List5">
-    <w:name w:val="List 5"/>
-    <w:basedOn w:val="Normal"/>
-    <w:rsid w:val="00B34707"/>
-    <w:pPr>
-      <w:numPr>
-        <w:numId w:val="8"/>
-      </w:numPr>
-      <w:spacing w:before="60"/>
-      <w:ind w:left="1800" w:hanging="360"/>
-    </w:pPr>
-    <w:rPr>
-      <w:szCs w:val="20"/>
-    </w:rPr>
-  </w:style>
-  <w:style w:type="paragraph" w:styleId="ListContinue">
-    <w:name w:val="List Continue"/>
-    <w:basedOn w:val="Normal"/>
-    <w:rsid w:val="00B34707"/>
-    <w:pPr>
-      <w:numPr>
-        <w:ilvl w:val="1"/>
-        <w:numId w:val="8"/>
-      </w:numPr>
-      <w:spacing w:before="60" w:after="120"/>
-      <w:ind w:left="360"/>
-    </w:pPr>
-    <w:rPr>
-      <w:szCs w:val="20"/>
-    </w:rPr>
-  </w:style>
-  <w:style w:type="paragraph" w:customStyle="1" w:styleId="ListBulletReq">
-    <w:name w:val="ListBulletReq"/>
-    <w:basedOn w:val="ListBullet"/>
-    <w:rsid w:val="00B34707"/>
-    <w:pPr>
-      <w:tabs>
-        <w:tab w:val="num" w:pos="720"/>
-      </w:tabs>
-      <w:ind w:left="720"/>
-    </w:pPr>
-  </w:style>
-  <w:style w:type="paragraph" w:styleId="ListBullet2">
-    <w:name w:val="List Bullet 2"/>
-    <w:basedOn w:val="Normal"/>
-    <w:autoRedefine/>
-    <w:rsid w:val="00B34707"/>
-    <w:pPr>
-      <w:numPr>
-        <w:numId w:val="10"/>
-      </w:numPr>
-      <w:spacing w:before="60"/>
-    </w:pPr>
-    <w:rPr>
-      <w:szCs w:val="20"/>
-    </w:rPr>
-  </w:style>
-  <w:style w:type="paragraph" w:styleId="BalloonText">
-    <w:name w:val="Balloon Text"/>
-    <w:basedOn w:val="Normal"/>
-    <w:semiHidden/>
-    <w:rsid w:val="007D7362"/>
-    <w:rPr>
-      <w:rFonts w:ascii="Tahoma" w:hAnsi="Tahoma" w:cs="Tahoma"/>
-      <w:sz w:val="16"/>
-      <w:szCs w:val="16"/>
-    </w:rPr>
-  </w:style>
-  <w:style w:type="paragraph" w:styleId="NormalWeb">
-    <w:name w:val="Normal (Web)"/>
-    <w:basedOn w:val="Normal"/>
-    <w:rsid w:val="00E43A37"/>
-    <w:pPr>
-      <w:spacing w:before="100" w:beforeAutospacing="1" w:after="100" w:afterAutospacing="1"/>
-    </w:pPr>
-    <w:rPr>
-      <w:rFonts w:cs="Arial"/>
-      <w:color w:val="333333"/>
-      <w:sz w:val="16"/>
-      <w:szCs w:val="16"/>
-    </w:rPr>
-  </w:style>
-  <w:style w:type="paragraph" w:customStyle="1" w:styleId="CommentBullet2">
-    <w:name w:val="CommentBullet2"/>
-    <w:basedOn w:val="CommentBullet"/>
-    <w:rsid w:val="006258EA"/>
-    <w:pPr>
-      <w:tabs>
-        <w:tab w:val="clear" w:pos="360"/>
-        <w:tab w:val="num" w:pos="1080"/>
-      </w:tabs>
-      <w:ind w:left="1080"/>
-    </w:pPr>
-  </w:style>
-  <w:style w:type="paragraph" w:styleId="TOCHeading">
-    <w:name w:val="TOC Heading"/>
-    <w:basedOn w:val="Heading1"/>
-    <w:next w:val="Normal"/>
-    <w:uiPriority w:val="39"/>
-    <w:semiHidden/>
-    <w:unhideWhenUsed/>
-    <w:qFormat/>
-    <w:rsid w:val="00BA7B0D"/>
-    <w:pPr>
-      <w:keepLines/>
-      <w:numPr>
-        <w:numId w:val="0"/>
-      </w:numPr>
-      <w:spacing w:before="480" w:after="0" w:line="276" w:lineRule="auto"/>
-      <w:outlineLvl w:val="9"/>
-    </w:pPr>
-    <w:rPr>
-      <w:rFonts w:ascii="Cambria" w:hAnsi="Cambria" w:cs="Times New Roman"/>
-      <w:b/>
-      <w:color w:val="365F91"/>
-      <w:kern w:val="0"/>
-      <w:sz w:val="28"/>
-      <w:szCs w:val="28"/>
-    </w:rPr>
-  </w:style>
-  <w:style w:type="character" w:customStyle="1" w:styleId="BodyTextChar">
-    <w:name w:val="Body Text Char"/>
-    <w:link w:val="BodyText"/>
-    <w:rsid w:val="00D02EBB"/>
-    <w:rPr>
-      <w:rFonts w:ascii="Arial" w:hAnsi="Arial"/>
-      <w:sz w:val="22"/>
-      <w:szCs w:val="24"/>
-    </w:rPr>
-  </w:style>
-  <w:style w:type="character" w:customStyle="1" w:styleId="CommentTextChar">
-    <w:name w:val="Comment Text Char"/>
-    <w:link w:val="CommentText"/>
-    <w:semiHidden/>
-    <w:rsid w:val="00204335"/>
-    <w:rPr>
-      <w:rFonts w:ascii="Arial" w:hAnsi="Arial"/>
-    </w:rPr>
-  </w:style>
-  <w:style w:type="paragraph" w:styleId="BlockText">
-    <w:name w:val="Block Text"/>
-    <w:basedOn w:val="Normal"/>
-    <w:rsid w:val="00FB4D95"/>
-    <w:pPr>
-      <w:spacing w:after="120"/>
-      <w:ind w:left="1440" w:right="1440"/>
-    </w:pPr>
-  </w:style>
-  <w:style w:type="paragraph" w:styleId="BodyTextIndent">
-    <w:name w:val="Body Text Indent"/>
-    <w:basedOn w:val="Normal"/>
-    <w:link w:val="BodyTextIndentChar"/>
-    <w:rsid w:val="00004602"/>
-    <w:pPr>
-      <w:spacing w:after="120"/>
-      <w:ind w:left="360"/>
-    </w:pPr>
-  </w:style>
-  <w:style w:type="character" w:customStyle="1" w:styleId="BodyTextIndentChar">
-    <w:name w:val="Body Text Indent Char"/>
-    <w:link w:val="BodyTextIndent"/>
-    <w:rsid w:val="00004602"/>
-    <w:rPr>
-      <w:rFonts w:ascii="Arial" w:hAnsi="Arial"/>
-      <w:szCs w:val="24"/>
-    </w:rPr>
-  </w:style>
-  <w:style w:type="paragraph" w:styleId="Header">
-    <w:name w:val="header"/>
-    <w:basedOn w:val="Normal"/>
-    <w:link w:val="HeaderChar"/>
-    <w:unhideWhenUsed/>
-    <w:rsid w:val="000534B6"/>
-    <w:pPr>
-      <w:tabs>
-        <w:tab w:val="center" w:pos="4680"/>
-        <w:tab w:val="right" w:pos="9360"/>
-      </w:tabs>
-    </w:pPr>
-  </w:style>
-  <w:style w:type="character" w:customStyle="1" w:styleId="HeaderChar">
-    <w:name w:val="Header Char"/>
-    <w:basedOn w:val="DefaultParagraphFont"/>
-    <w:link w:val="Header"/>
-    <w:rsid w:val="000534B6"/>
-    <w:rPr>
-      <w:rFonts w:ascii="Arial" w:hAnsi="Arial"/>
-      <w:szCs w:val="24"/>
-    </w:rPr>
-  </w:style>
-  <w:style w:type="paragraph" w:styleId="ListParagraph">
-    <w:name w:val="List Paragraph"/>
-    <w:basedOn w:val="Normal"/>
-    <w:uiPriority w:val="72"/>
-    <w:rsid w:val="002977EE"/>
-    <w:pPr>
-      <w:ind w:left="720"/>
-      <w:contextualSpacing/>
-    </w:pPr>
-  </w:style>
-</w:styles>
-</file>
-
-<file path=word/stylesWithEffects.xml><?xml version="1.0" encoding="utf-8"?>
-<w:styles xmlns:wpc="http://schemas.microsoft.com/office/word/2010/wordprocessingCanvas" xmlns:mo="http://schemas.microsoft.com/office/mac/office/2008/main" xmlns:mc="http://schemas.openxmlformats.org/markup-compatibility/2006" xmlns:mv="urn:schemas-microsoft-com:mac:vml" xmlns:o="urn:schemas-microsoft-com:office:office" xmlns:r="http://schemas.openxmlformats.org/officeDocument/2006/relationships" xmlns:m="http://schemas.openxmlformats.org/officeDocument/2006/math" xmlns:v="urn:schemas-microsoft-com:vml" xmlns:wp14="http://schemas.microsoft.com/office/word/2010/wordprocessingDrawing" xmlns:wp="http://schemas.openxmlformats.org/drawingml/2006/wordprocessingDrawing" xmlns:w10="urn:schemas-microsoft-com:office:word" xmlns:w="http://schemas.openxmlformats.org/wordprocessingml/2006/main" xmlns:w14="http://schemas.microsoft.com/office/word/2010/wordml" xmlns:wpg="http://schemas.microsoft.com/office/word/2010/wordprocessingGroup" xmlns:wpi="http://schemas.microsoft.com/office/word/2010/wordprocessingInk" xmlns:wne="http://schemas.microsoft.com/office/word/2006/wordml" xmlns:wps="http://schemas.microsoft.com/office/word/2010/wordprocessingShape" mc:Ignorable="w14 wp14">
-  <w:docDefaults>
-    <w:rPrDefault>
-      <w:rPr>
-        <w:rFonts w:ascii="Times New Roman" w:eastAsia="Times New Roman" w:hAnsi="Times New Roman" w:cs="Times New Roman"/>
-        <w:lang w:val="en-US" w:eastAsia="en-US" w:bidi="ar-SA"/>
-      </w:rPr>
-    </w:rPrDefault>
-    <w:pPrDefault/>
-  </w:docDefaults>
-  <w:latentStyles w:defLockedState="0" w:defUIPriority="0" w:defSemiHidden="0" w:defUnhideWhenUsed="0" w:defQFormat="0" w:count="276">
-    <w:lsdException w:name="Normal" w:qFormat="1"/>
-    <w:lsdException w:name="heading 1" w:qFormat="1"/>
-    <w:lsdException w:name="heading 2" w:qFormat="1"/>
-    <w:lsdException w:name="heading 3" w:qFormat="1"/>
-    <w:lsdException w:name="heading 4" w:qFormat="1"/>
-    <w:lsdException w:name="heading 5" w:qFormat="1"/>
-    <w:lsdException w:name="heading 6" w:qFormat="1"/>
-    <w:lsdException w:name="heading 7" w:qFormat="1"/>
-    <w:lsdException w:name="heading 8" w:qFormat="1"/>
-    <w:lsdException w:name="heading 9" w:qFormat="1"/>
-    <w:lsdException w:name="index 1" w:semiHidden="1" w:unhideWhenUsed="1"/>
-    <w:lsdException w:name="index 7" w:semiHidden="1" w:unhideWhenUsed="1"/>
-    <w:lsdException w:name="index 8" w:semiHidden="1" w:unhideWhenUsed="1"/>
-    <w:lsdException w:name="index 9" w:semiHidden="1" w:unhideWhenUsed="1"/>
-    <w:lsdException w:name="toc 1" w:semiHidden="1" w:uiPriority="39" w:unhideWhenUsed="1"/>
-    <w:lsdException w:name="toc 2" w:semiHidden="1" w:uiPriority="39" w:unhideWhenUsed="1"/>
-    <w:lsdException w:name="toc 3" w:semiHidden="1" w:uiPriority="39" w:unhideWhenUsed="1"/>
-    <w:lsdException w:name="toc 4" w:semiHidden="1" w:unhideWhenUsed="1"/>
-    <w:lsdException w:name="toc 5" w:semiHidden="1" w:unhideWhenUsed="1"/>
-    <w:lsdException w:name="toc 6" w:semiHidden="1" w:unhideWhenUsed="1"/>
-    <w:lsdException w:name="toc 7" w:semiHidden="1" w:unhideWhenUsed="1"/>
-    <w:lsdException w:name="toc 8" w:semiHidden="1" w:unhideWhenUsed="1"/>
-    <w:lsdException w:name="toc 9" w:semiHidden="1" w:unhideWhenUsed="1"/>
-    <w:lsdException w:name="Normal Indent" w:semiHidden="1" w:unhideWhenUsed="1"/>
-    <w:lsdException w:name="footnote text" w:semiHidden="1" w:unhideWhenUsed="1"/>
-    <w:lsdException w:name="annotation text" w:semiHidden="1" w:unhideWhenUsed="1"/>
-    <w:lsdException w:name="header" w:semiHidden="1" w:unhideWhenUsed="1"/>
-    <w:lsdException w:name="footer" w:semiHidden="1" w:unhideWhenUsed="1"/>
-    <w:lsdException w:name="index heading" w:semiHidden="1" w:unhideWhenUsed="1"/>
-    <w:lsdException w:name="caption" w:semiHidden="1" w:unhideWhenUsed="1" w:qFormat="1"/>
-    <w:lsdException w:name="table of figures" w:semiHidden="1" w:unhideWhenUsed="1"/>
-    <w:lsdException w:name="envelope address" w:semiHidden="1" w:unhideWhenUsed="1"/>
-    <w:lsdException w:name="envelope return" w:semiHidden="1" w:unhideWhenUsed="1"/>
-    <w:lsdException w:name="footnote reference" w:semiHidden="1" w:unhideWhenUsed="1"/>
-    <w:lsdException w:name="annotation reference" w:semiHidden="1" w:unhideWhenUsed="1"/>
-    <w:lsdException w:name="line number" w:semiHidden="1" w:unhideWhenUsed="1"/>
-    <w:lsdException w:name="page number" w:semiHidden="1" w:unhideWhenUsed="1"/>
-    <w:lsdException w:name="endnote reference" w:semiHidden="1" w:unhideWhenUsed="1"/>
-    <w:lsdException w:name="endnote text" w:semiHidden="1" w:unhideWhenUsed="1"/>
-    <w:lsdException w:name="table of authorities" w:semiHidden="1" w:unhideWhenUsed="1"/>
-    <w:lsdException w:name="macro" w:semiHidden="1" w:unhideWhenUsed="1"/>
-    <w:lsdException w:name="toa heading" w:semiHidden="1" w:unhideWhenUsed="1"/>
-    <w:lsdException w:name="List" w:semiHidden="1" w:unhideWhenUsed="1"/>
-    <w:lsdException w:name="List Bullet" w:semiHidden="1" w:unhideWhenUsed="1"/>
-    <w:lsdException w:name="List Number" w:semiHidden="1" w:unhideWhenUsed="1"/>
-    <w:lsdException w:name="List 2" w:semiHidden="1" w:unhideWhenUsed="1"/>
-    <w:lsdException w:name="List 3" w:semiHidden="1" w:unhideWhenUsed="1"/>
-    <w:lsdException w:name="List 4" w:semiHidden="1" w:unhideWhenUsed="1"/>
-    <w:lsdException w:name="List 5" w:semiHidden="1" w:unhideWhenUsed="1"/>
-    <w:lsdException w:name="List Bullet 2" w:semiHidden="1" w:unhideWhenUsed="1"/>
-    <w:lsdException w:name="List Bullet 3" w:semiHidden="1" w:unhideWhenUsed="1"/>
-    <w:lsdException w:name="List Bullet 4" w:semiHidden="1" w:unhideWhenUsed="1"/>
-    <w:lsdException w:name="List Bullet 5" w:semiHidden="1" w:unhideWhenUsed="1"/>
-    <w:lsdException w:name="List Number 3" w:semiHidden="1" w:unhideWhenUsed="1"/>
-    <w:lsdException w:name="List Number 4" w:semiHidden="1" w:unhideWhenUsed="1"/>
-    <w:lsdException w:name="Title" w:qFormat="1"/>
-    <w:lsdException w:name="Closing" w:semiHidden="1" w:unhideWhenUsed="1"/>
-    <w:lsdException w:name="Signature" w:semiHidden="1" w:unhideWhenUsed="1"/>
-    <w:lsdException w:name="Default Paragraph Font" w:semiHidden="1" w:unhideWhenUsed="1"/>
-    <w:lsdException w:name="Body Text" w:semiHidden="1" w:unhideWhenUsed="1"/>
-    <w:lsdException w:name="Body Text Indent" w:semiHidden="1" w:unhideWhenUsed="1"/>
-    <w:lsdException w:name="List Continue" w:semiHidden="1" w:unhideWhenUsed="1"/>
-    <w:lsdException w:name="List Continue 2" w:semiHidden="1" w:unhideWhenUsed="1"/>
-    <w:lsdException w:name="List Continue 3" w:semiHidden="1" w:unhideWhenUsed="1"/>
-    <w:lsdException w:name="List Continue 4" w:semiHidden="1" w:unhideWhenUsed="1"/>
-    <w:lsdException w:name="List Continue 5" w:semiHidden="1" w:unhideWhenUsed="1"/>
-    <w:lsdException w:name="Message Header" w:semiHidden="1" w:unhideWhenUsed="1"/>
-    <w:lsdException w:name="Subtitle" w:qFormat="1"/>
-    <w:lsdException w:name="Salutation" w:semiHidden="1" w:unhideWhenUsed="1"/>
-    <w:lsdException w:name="Date" w:semiHidden="1" w:unhideWhenUsed="1"/>
-    <w:lsdException w:name="Body Text First Indent" w:semiHidden="1" w:unhideWhenUsed="1"/>
-    <w:lsdException w:name="Body Text First Indent 2" w:semiHidden="1" w:unhideWhenUsed="1"/>
-    <w:lsdException w:name="Note Heading" w:semiHidden="1" w:unhideWhenUsed="1"/>
-    <w:lsdException w:name="Body Text 2" w:semiHidden="1" w:unhideWhenUsed="1"/>
-    <w:lsdException w:name="Body Text 3" w:semiHidden="1" w:unhideWhenUsed="1"/>
-    <w:lsdException w:name="Body Text Indent 2" w:semiHidden="1" w:unhideWhenUsed="1"/>
-    <w:lsdException w:name="Hyperlink" w:uiPriority="99"/>
-    <w:lsdException w:name="Strong" w:qFormat="1"/>
-    <w:lsdException w:name="Emphasis" w:qFormat="1"/>
-    <w:lsdException w:name="Document Map" w:semiHidden="1" w:unhideWhenUsed="1"/>
-    <w:lsdException w:name="Plain Text" w:semiHidden="1" w:unhideWhenUsed="1"/>
-    <w:lsdException w:name="E-mail Signature" w:semiHidden="1" w:unhideWhenUsed="1"/>
-    <w:lsdException w:name="HTML Top of Form" w:semiHidden="1" w:unhideWhenUsed="1"/>
-    <w:lsdException w:name="HTML Bottom of Form" w:semiHidden="1" w:unhideWhenUsed="1"/>
-    <w:lsdException w:name="Normal (Web)" w:semiHidden="1" w:unhideWhenUsed="1"/>
-    <w:lsdException w:name="HTML Acronym" w:semiHidden="1" w:unhideWhenUsed="1"/>
-    <w:lsdException w:name="HTML Address" w:semiHidden="1" w:unhideWhenUsed="1"/>
-    <w:lsdException w:name="HTML Cite" w:semiHidden="1" w:unhideWhenUsed="1"/>
-    <w:lsdException w:name="HTML Code" w:semiHidden="1" w:unhideWhenUsed="1"/>
-    <w:lsdException w:name="HTML Definition" w:semiHidden="1" w:unhideWhenUsed="1"/>
-    <w:lsdException w:name="HTML Keyboard" w:semiHidden="1" w:unhideWhenUsed="1"/>
-    <w:lsdException w:name="HTML Preformatted" w:semiHidden="1" w:unhideWhenUsed="1"/>
-    <w:lsdException w:name="HTML Sample" w:semiHidden="1" w:unhideWhenUsed="1"/>
-    <w:lsdException w:name="HTML Typewriter" w:semiHidden="1" w:unhideWhenUsed="1"/>
-    <w:lsdException w:name="HTML Variable" w:semiHidden="1" w:unhideWhenUsed="1"/>
-    <w:lsdException w:name="Normal Table" w:semiHidden="1" w:unhideWhenUsed="1"/>
-    <w:lsdException w:name="annotation subject" w:semiHidden="1" w:unhideWhenUsed="1"/>
-    <w:lsdException w:name="No List" w:semiHidden="1" w:unhideWhenUsed="1"/>
-    <w:lsdException w:name="Outline List 1" w:semiHidden="1" w:unhideWhenUsed="1"/>
-    <w:lsdException w:name="Outline List 2" w:semiHidden="1" w:unhideWhenUsed="1"/>
-    <w:lsdException w:name="Outline List 3" w:semiHidden="1" w:unhideWhenUsed="1"/>
-    <w:lsdException w:name="Table Simple 1" w:semiHidden="1" w:unhideWhenUsed="1"/>
-    <w:lsdException w:name="Table Simple 2" w:semiHidden="1" w:unhideWhenUsed="1"/>
-    <w:lsdException w:name="Table Simple 3" w:semiHidden="1" w:unhideWhenUsed="1"/>
-    <w:lsdException w:name="Table Classic 1" w:semiHidden="1" w:unhideWhenUsed="1"/>
-    <w:lsdException w:name="Table Classic 2" w:semiHidden="1" w:unhideWhenUsed="1"/>
-    <w:lsdException w:name="Table Classic 3" w:semiHidden="1" w:unhideWhenUsed="1"/>
-    <w:lsdException w:name="Table Classic 4" w:semiHidden="1" w:unhideWhenUsed="1"/>
-    <w:lsdException w:name="Table Colorful 1" w:semiHidden="1" w:unhideWhenUsed="1"/>
-    <w:lsdException w:name="Table Colorful 2" w:semiHidden="1" w:unhideWhenUsed="1"/>
-    <w:lsdException w:name="Table Colorful 3" w:semiHidden="1" w:unhideWhenUsed="1"/>
-    <w:lsdException w:name="Table Columns 1" w:semiHidden="1" w:unhideWhenUsed="1"/>
-    <w:lsdException w:name="Table Columns 2" w:semiHidden="1" w:unhideWhenUsed="1"/>
-    <w:lsdException w:name="Table Columns 3" w:semiHidden="1" w:unhideWhenUsed="1"/>
-    <w:lsdException w:name="Table Columns 4" w:semiHidden="1" w:unhideWhenUsed="1"/>
-    <w:lsdException w:name="Table Columns 5" w:semiHidden="1" w:unhideWhenUsed="1"/>
-    <w:lsdException w:name="Table Grid 1" w:semiHidden="1" w:unhideWhenUsed="1"/>
-    <w:lsdException w:name="Table Grid 2" w:semiHidden="1" w:unhideWhenUsed="1"/>
-    <w:lsdException w:name="Table Grid 3" w:semiHidden="1" w:unhideWhenUsed="1"/>
-    <w:lsdException w:name="Table Grid 4" w:semiHidden="1" w:unhideWhenUsed="1"/>
-    <w:lsdException w:name="Table Grid 5" w:semiHidden="1" w:unhideWhenUsed="1"/>
-    <w:lsdException w:name="Table Grid 6" w:semiHidden="1" w:unhideWhenUsed="1"/>
-    <w:lsdException w:name="Table Grid 7" w:semiHidden="1" w:unhideWhenUsed="1"/>
-    <w:lsdException w:name="Table Grid 8" w:semiHidden="1" w:unhideWhenUsed="1"/>
-    <w:lsdException w:name="Table List 1" w:semiHidden="1" w:unhideWhenUsed="1"/>
-    <w:lsdException w:name="Table List 2" w:semiHidden="1" w:unhideWhenUsed="1"/>
-    <w:lsdException w:name="Table List 3" w:semiHidden="1" w:unhideWhenUsed="1"/>
-    <w:lsdException w:name="Table List 4" w:semiHidden="1" w:unhideWhenUsed="1"/>
-    <w:lsdException w:name="Table List 5" w:semiHidden="1" w:unhideWhenUsed="1"/>
-    <w:lsdException w:name="Table List 6" w:semiHidden="1" w:unhideWhenUsed="1"/>
-    <w:lsdException w:name="Table List 7" w:semiHidden="1" w:unhideWhenUsed="1"/>
-    <w:lsdException w:name="Table List 8" w:semiHidden="1" w:unhideWhenUsed="1"/>
-    <w:lsdException w:name="Table 3D effects 1" w:semiHidden="1" w:unhideWhenUsed="1"/>
-    <w:lsdException w:name="Table 3D effects 2" w:semiHidden="1" w:unhideWhenUsed="1"/>
-    <w:lsdException w:name="Table 3D effects 3" w:semiHidden="1" w:unhideWhenUsed="1"/>
-    <w:lsdException w:name="Table Contemporary" w:semiHidden="1" w:unhideWhenUsed="1"/>
-    <w:lsdException w:name="Table Elegant" w:semiHidden="1" w:unhideWhenUsed="1"/>
-    <w:lsdException w:name="Table Professional" w:semiHidden="1" w:unhideWhenUsed="1"/>
-    <w:lsdException w:name="Table Subtle 1" w:semiHidden="1" w:unhideWhenUsed="1"/>
-    <w:lsdException w:name="Table Subtle 2" w:semiHidden="1" w:unhideWhenUsed="1"/>
-    <w:lsdException w:name="Table Web 1" w:semiHidden="1" w:unhideWhenUsed="1"/>
-    <w:lsdException w:name="Table Web 2" w:semiHidden="1" w:unhideWhenUsed="1"/>
-    <w:lsdException w:name="Table Web 3" w:semiHidden="1" w:unhideWhenUsed="1"/>
-    <w:lsdException w:name="Balloon Text" w:semiHidden="1" w:unhideWhenUsed="1"/>
-    <w:lsdException w:name="Table Theme" w:semiHidden="1" w:unhideWhenUsed="1"/>
-    <w:lsdException w:name="Placeholder Text" w:semiHidden="1" w:uiPriority="67"/>
-    <w:lsdException w:name="No Spacing" w:uiPriority="68"/>
-    <w:lsdException w:name="Light Shading" w:uiPriority="69"/>
-    <w:lsdException w:name="Light List" w:uiPriority="70"/>
-    <w:lsdException w:name="Light Grid" w:uiPriority="71"/>
-    <w:lsdException w:name="Medium Shading 1" w:uiPriority="72"/>
-    <w:lsdException w:name="Medium Shading 2" w:uiPriority="73"/>
-    <w:lsdException w:name="Medium List 1" w:uiPriority="60"/>
-    <w:lsdException w:name="Medium List 2" w:uiPriority="61"/>
-    <w:lsdException w:name="Medium Grid 1" w:uiPriority="62"/>
-    <w:lsdException w:name="Medium Grid 2" w:uiPriority="63"/>
-    <w:lsdException w:name="Medium Grid 3" w:uiPriority="64"/>
-    <w:lsdException w:name="Dark List" w:uiPriority="65"/>
-    <w:lsdException w:name="Colorful Shading" w:uiPriority="99"/>
-    <w:lsdException w:name="Colorful List" w:uiPriority="34" w:qFormat="1"/>
-    <w:lsdException w:name="Colorful Grid" w:uiPriority="29" w:qFormat="1"/>
-    <w:lsdException w:name="Light Shading Accent 1" w:uiPriority="30" w:qFormat="1"/>
-    <w:lsdException w:name="Light List Accent 1" w:uiPriority="66"/>
-    <w:lsdException w:name="Light Grid Accent 1" w:uiPriority="67"/>
-    <w:lsdException w:name="Medium Shading 1 Accent 1" w:uiPriority="68"/>
-    <w:lsdException w:name="Medium Shading 2 Accent 1" w:uiPriority="69"/>
-    <w:lsdException w:name="Medium List 1 Accent 1" w:uiPriority="70"/>
-    <w:lsdException w:name="Revision" w:semiHidden="1" w:uiPriority="71"/>
-    <w:lsdException w:name="List Paragraph" w:uiPriority="72"/>
-    <w:lsdException w:name="Quote" w:uiPriority="73"/>
-    <w:lsdException w:name="Intense Quote" w:uiPriority="60"/>
-    <w:lsdException w:name="Medium List 2 Accent 1" w:uiPriority="61"/>
-    <w:lsdException w:name="Medium Grid 1 Accent 1" w:uiPriority="62"/>
-    <w:lsdException w:name="Medium Grid 2 Accent 1" w:uiPriority="63"/>
-    <w:lsdException w:name="Medium Grid 3 Accent 1" w:uiPriority="64"/>
-    <w:lsdException w:name="Dark List Accent 1" w:uiPriority="65"/>
-    <w:lsdException w:name="Colorful Shading Accent 1" w:uiPriority="66"/>
-    <w:lsdException w:name="Colorful List Accent 1" w:uiPriority="67"/>
-    <w:lsdException w:name="Colorful Grid Accent 1" w:uiPriority="68"/>
-    <w:lsdException w:name="Light Shading Accent 2" w:uiPriority="69"/>
-    <w:lsdException w:name="Light List Accent 2" w:uiPriority="70"/>
-    <w:lsdException w:name="Light Grid Accent 2" w:uiPriority="71"/>
-    <w:lsdException w:name="Medium Shading 1 Accent 2" w:uiPriority="72"/>
-    <w:lsdException w:name="Medium Shading 2 Accent 2" w:uiPriority="73"/>
-    <w:lsdException w:name="Medium List 1 Accent 2" w:uiPriority="60"/>
-    <w:lsdException w:name="Medium List 2 Accent 2" w:uiPriority="61"/>
-    <w:lsdException w:name="Medium Grid 1 Accent 2" w:uiPriority="62"/>
-    <w:lsdException w:name="Medium Grid 2 Accent 2" w:uiPriority="63"/>
-    <w:lsdException w:name="Medium Grid 3 Accent 2" w:uiPriority="64"/>
-    <w:lsdException w:name="Dark List Accent 2" w:uiPriority="65"/>
-    <w:lsdException w:name="Colorful Shading Accent 2" w:uiPriority="66"/>
-    <w:lsdException w:name="Colorful List Accent 2" w:uiPriority="67"/>
-    <w:lsdException w:name="Colorful Grid Accent 2" w:uiPriority="68"/>
-    <w:lsdException w:name="Light Shading Accent 3" w:uiPriority="69"/>
-    <w:lsdException w:name="Light List Accent 3" w:uiPriority="70"/>
-    <w:lsdException w:name="Light Grid Accent 3" w:uiPriority="71"/>
-    <w:lsdException w:name="Medium Shading 1 Accent 3" w:uiPriority="72"/>
-    <w:lsdException w:name="Medium Shading 2 Accent 3" w:uiPriority="73"/>
-    <w:lsdException w:name="Medium List 1 Accent 3" w:uiPriority="60"/>
-    <w:lsdException w:name="Medium List 2 Accent 3" w:uiPriority="61"/>
-    <w:lsdException w:name="Medium Grid 1 Accent 3" w:uiPriority="62"/>
-    <w:lsdException w:name="Medium Grid 2 Accent 3" w:uiPriority="63"/>
-    <w:lsdException w:name="Medium Grid 3 Accent 3" w:uiPriority="64"/>
-    <w:lsdException w:name="Dark List Accent 3" w:uiPriority="65"/>
-    <w:lsdException w:name="Colorful Shading Accent 3" w:uiPriority="66"/>
-    <w:lsdException w:name="Colorful List Accent 3" w:uiPriority="67"/>
-    <w:lsdException w:name="Colorful Grid Accent 3" w:uiPriority="68"/>
-    <w:lsdException w:name="Light Shading Accent 4" w:uiPriority="69"/>
-    <w:lsdException w:name="Light List Accent 4" w:uiPriority="70"/>
-    <w:lsdException w:name="Light Grid Accent 4" w:uiPriority="71"/>
-    <w:lsdException w:name="Medium Shading 1 Accent 4" w:uiPriority="72"/>
-    <w:lsdException w:name="Medium Shading 2 Accent 4" w:uiPriority="73"/>
-    <w:lsdException w:name="Medium List 1 Accent 4" w:uiPriority="60"/>
-    <w:lsdException w:name="Medium List 2 Accent 4" w:uiPriority="61"/>
-    <w:lsdException w:name="Medium Grid 1 Accent 4" w:uiPriority="62"/>
-    <w:lsdException w:name="Medium Grid 2 Accent 4" w:uiPriority="63"/>
-    <w:lsdException w:name="Medium Grid 3 Accent 4" w:uiPriority="64"/>
-    <w:lsdException w:name="Dark List Accent 4" w:uiPriority="65"/>
-    <w:lsdException w:name="Colorful Shading Accent 4" w:uiPriority="66"/>
-    <w:lsdException w:name="Colorful List Accent 4" w:uiPriority="67"/>
-    <w:lsdException w:name="Colorful Grid Accent 4" w:uiPriority="68"/>
-    <w:lsdException w:name="Light Shading Accent 5" w:uiPriority="69"/>
-    <w:lsdException w:name="Light List Accent 5" w:uiPriority="70"/>
-    <w:lsdException w:name="Light Grid Accent 5" w:uiPriority="71"/>
-    <w:lsdException w:name="Medium Shading 1 Accent 5" w:uiPriority="72"/>
-    <w:lsdException w:name="Medium Shading 2 Accent 5" w:uiPriority="73"/>
-    <w:lsdException w:name="Medium List 1 Accent 5" w:uiPriority="60"/>
-    <w:lsdException w:name="Medium List 2 Accent 5" w:uiPriority="61"/>
-    <w:lsdException w:name="Medium Grid 1 Accent 5" w:uiPriority="62"/>
-    <w:lsdException w:name="Medium Grid 2 Accent 5" w:uiPriority="63"/>
-    <w:lsdException w:name="Medium Grid 3 Accent 5" w:uiPriority="64"/>
-    <w:lsdException w:name="Dark List Accent 5" w:uiPriority="65"/>
-    <w:lsdException w:name="Colorful Shading Accent 5" w:uiPriority="66"/>
-    <w:lsdException w:name="Colorful List Accent 5" w:uiPriority="67"/>
-    <w:lsdException w:name="Colorful Grid Accent 5" w:uiPriority="68"/>
-    <w:lsdException w:name="Light Shading Accent 6" w:uiPriority="69"/>
-    <w:lsdException w:name="Light List Accent 6" w:uiPriority="70"/>
-    <w:lsdException w:name="Light Grid Accent 6" w:uiPriority="71"/>
-    <w:lsdException w:name="Medium Shading 1 Accent 6" w:uiPriority="72"/>
-    <w:lsdException w:name="Medium Shading 2 Accent 6" w:uiPriority="73"/>
-    <w:lsdException w:name="Medium List 1 Accent 6" w:uiPriority="19" w:qFormat="1"/>
-    <w:lsdException w:name="Medium List 2 Accent 6" w:uiPriority="21" w:qFormat="1"/>
-    <w:lsdException w:name="Medium Grid 1 Accent 6" w:uiPriority="31" w:qFormat="1"/>
-    <w:lsdException w:name="Medium Grid 2 Accent 6" w:uiPriority="32" w:qFormat="1"/>
-    <w:lsdException w:name="Medium Grid 3 Accent 6" w:uiPriority="33" w:qFormat="1"/>
-    <w:lsdException w:name="Dark List Accent 6" w:uiPriority="37"/>
-    <w:lsdException w:name="Colorful Shading Accent 6" w:uiPriority="39" w:qFormat="1"/>
-    <w:lsdException w:name="Colorful List Accent 6" w:uiPriority="41"/>
-    <w:lsdException w:name="Colorful Grid Accent 6" w:uiPriority="42"/>
-    <w:lsdException w:name="Subtle Emphasis" w:uiPriority="43"/>
-    <w:lsdException w:name="Intense Emphasis" w:uiPriority="44"/>
-    <w:lsdException w:name="Subtle Reference" w:uiPriority="45"/>
-    <w:lsdException w:name="Intense Reference" w:uiPriority="40"/>
-    <w:lsdException w:name="Book Title" w:uiPriority="46"/>
-    <w:lsdException w:name="Bibliography" w:semiHidden="1" w:uiPriority="47" w:unhideWhenUsed="1"/>
-    <w:lsdException w:name="TOC Heading" w:semiHidden="1" w:uiPriority="48" w:unhideWhenUsed="1"/>
-  </w:latentStyles>
-  <w:style w:type="paragraph" w:default="1" w:styleId="Normal">
-    <w:name w:val="Normal"/>
-    <w:qFormat/>
-    <w:rsid w:val="00F32BF5"/>
-    <w:rPr>
-      <w:rFonts w:ascii="Arial" w:hAnsi="Arial"/>
-      <w:szCs w:val="24"/>
-    </w:rPr>
-  </w:style>
-  <w:style w:type="paragraph" w:styleId="Heading1">
-    <w:name w:val="heading 1"/>
-    <w:basedOn w:val="Normal"/>
-    <w:next w:val="Normal"/>
-    <w:autoRedefine/>
-    <w:qFormat/>
-    <w:rsid w:val="00204335"/>
-    <w:pPr>
-      <w:keepNext/>
-      <w:numPr>
-        <w:numId w:val="1"/>
-      </w:numPr>
-      <w:spacing w:before="240" w:after="60"/>
-      <w:outlineLvl w:val="0"/>
-    </w:pPr>
-    <w:rPr>
-      <w:rFonts w:cs="Arial"/>
-      <w:bCs/>
-      <w:kern w:val="32"/>
-      <w:sz w:val="32"/>
-      <w:szCs w:val="32"/>
-    </w:rPr>
-  </w:style>
-  <w:style w:type="paragraph" w:styleId="Heading2">
-    <w:name w:val="heading 2"/>
-    <w:basedOn w:val="Normal"/>
-    <w:next w:val="Normal"/>
-    <w:qFormat/>
-    <w:rsid w:val="00204335"/>
-    <w:pPr>
-      <w:keepNext/>
-      <w:numPr>
-        <w:ilvl w:val="1"/>
-        <w:numId w:val="1"/>
-      </w:numPr>
-      <w:spacing w:before="240" w:after="60"/>
-      <w:outlineLvl w:val="1"/>
-    </w:pPr>
-    <w:rPr>
-      <w:rFonts w:cs="Arial"/>
-      <w:b/>
-      <w:bCs/>
-      <w:i/>
-      <w:iCs/>
-      <w:sz w:val="24"/>
-      <w:szCs w:val="20"/>
-    </w:rPr>
-  </w:style>
-  <w:style w:type="paragraph" w:styleId="Heading3">
-    <w:name w:val="heading 3"/>
-    <w:basedOn w:val="Normal"/>
-    <w:next w:val="Normal"/>
-    <w:qFormat/>
-    <w:rsid w:val="000348DA"/>
-    <w:pPr>
-      <w:keepNext/>
-      <w:numPr>
-        <w:ilvl w:val="2"/>
-        <w:numId w:val="1"/>
-      </w:numPr>
-      <w:spacing w:before="240" w:after="60"/>
-      <w:outlineLvl w:val="2"/>
-    </w:pPr>
-    <w:rPr>
-      <w:rFonts w:cs="Arial"/>
-      <w:b/>
-      <w:bCs/>
-      <w:sz w:val="22"/>
-      <w:szCs w:val="22"/>
-    </w:rPr>
-  </w:style>
-  <w:style w:type="paragraph" w:styleId="Heading4">
-    <w:name w:val="heading 4"/>
-    <w:basedOn w:val="Normal"/>
-    <w:next w:val="Normal"/>
-    <w:qFormat/>
-    <w:rsid w:val="00A2530D"/>
-    <w:pPr>
-      <w:keepNext/>
-      <w:numPr>
-        <w:ilvl w:val="3"/>
-        <w:numId w:val="1"/>
-      </w:numPr>
-      <w:spacing w:before="240" w:after="60"/>
-      <w:outlineLvl w:val="3"/>
-    </w:pPr>
-    <w:rPr>
-      <w:bCs/>
-      <w:szCs w:val="20"/>
-    </w:rPr>
-  </w:style>
-  <w:style w:type="paragraph" w:styleId="Heading5">
-    <w:name w:val="heading 5"/>
-    <w:basedOn w:val="Normal"/>
-    <w:next w:val="Normal"/>
-    <w:qFormat/>
-    <w:rsid w:val="000556EE"/>
-    <w:pPr>
-      <w:numPr>
-        <w:ilvl w:val="4"/>
-        <w:numId w:val="1"/>
-      </w:numPr>
-      <w:spacing w:before="240" w:after="60"/>
-      <w:outlineLvl w:val="4"/>
-    </w:pPr>
-    <w:rPr>
-      <w:b/>
-      <w:bCs/>
-      <w:i/>
-      <w:iCs/>
-      <w:sz w:val="26"/>
-      <w:szCs w:val="26"/>
-    </w:rPr>
-  </w:style>
-  <w:style w:type="paragraph" w:styleId="Heading6">
-    <w:name w:val="heading 6"/>
-    <w:basedOn w:val="Normal"/>
-    <w:next w:val="Normal"/>
-    <w:qFormat/>
-    <w:rsid w:val="000556EE"/>
-    <w:pPr>
-      <w:numPr>
-        <w:ilvl w:val="5"/>
-        <w:numId w:val="1"/>
-      </w:numPr>
-      <w:spacing w:before="240" w:after="60"/>
-      <w:outlineLvl w:val="5"/>
-    </w:pPr>
-    <w:rPr>
-      <w:b/>
-      <w:bCs/>
-      <w:sz w:val="22"/>
-      <w:szCs w:val="22"/>
-    </w:rPr>
-  </w:style>
-  <w:style w:type="paragraph" w:styleId="Heading7">
-    <w:name w:val="heading 7"/>
-    <w:basedOn w:val="Normal"/>
-    <w:next w:val="Normal"/>
-    <w:qFormat/>
-    <w:rsid w:val="000556EE"/>
-    <w:pPr>
-      <w:numPr>
-        <w:ilvl w:val="6"/>
-        <w:numId w:val="1"/>
-      </w:numPr>
-      <w:spacing w:before="240" w:after="60"/>
-      <w:outlineLvl w:val="6"/>
-    </w:pPr>
-  </w:style>
-  <w:style w:type="paragraph" w:styleId="Heading8">
-    <w:name w:val="heading 8"/>
-    <w:basedOn w:val="Normal"/>
-    <w:next w:val="Normal"/>
-    <w:qFormat/>
-    <w:rsid w:val="000556EE"/>
-    <w:pPr>
-      <w:numPr>
-        <w:ilvl w:val="7"/>
-        <w:numId w:val="1"/>
-      </w:numPr>
-      <w:spacing w:before="240" w:after="60"/>
-      <w:outlineLvl w:val="7"/>
-    </w:pPr>
-    <w:rPr>
-      <w:i/>
-      <w:iCs/>
-    </w:rPr>
-  </w:style>
-  <w:style w:type="paragraph" w:styleId="Heading9">
-    <w:name w:val="heading 9"/>
-    <w:basedOn w:val="Normal"/>
-    <w:next w:val="Normal"/>
-    <w:qFormat/>
-    <w:rsid w:val="000556EE"/>
-    <w:pPr>
-      <w:numPr>
-        <w:ilvl w:val="8"/>
-        <w:numId w:val="1"/>
-      </w:numPr>
-      <w:spacing w:before="240" w:after="60"/>
-      <w:outlineLvl w:val="8"/>
-    </w:pPr>
-    <w:rPr>
-      <w:rFonts w:cs="Arial"/>
-      <w:sz w:val="22"/>
-      <w:szCs w:val="22"/>
-    </w:rPr>
-  </w:style>
-  <w:style w:type="character" w:default="1" w:styleId="DefaultParagraphFont">
-    <w:name w:val="Default Paragraph Font"/>
-    <w:uiPriority w:val="1"/>
-    <w:semiHidden/>
-    <w:unhideWhenUsed/>
-  </w:style>
-  <w:style w:type="table" w:default="1" w:styleId="TableNormal">
-    <w:name w:val="Normal Table"/>
-    <w:uiPriority w:val="99"/>
-    <w:semiHidden/>
-    <w:unhideWhenUsed/>
-    <w:tblPr>
-      <w:tblInd w:w="0" w:type="dxa"/>
-      <w:tblCellMar>
-        <w:top w:w="0" w:type="dxa"/>
-        <w:left w:w="108" w:type="dxa"/>
-        <w:bottom w:w="0" w:type="dxa"/>
-        <w:right w:w="108" w:type="dxa"/>
-      </w:tblCellMar>
-    </w:tblPr>
-  </w:style>
-  <w:style w:type="numbering" w:default="1" w:styleId="NoList">
-    <w:name w:val="No List"/>
-    <w:uiPriority w:val="99"/>
-    <w:semiHidden/>
-    <w:unhideWhenUsed/>
-  </w:style>
-  <w:style w:type="character" w:styleId="CommentReference">
-    <w:name w:val="annotation reference"/>
-    <w:semiHidden/>
-    <w:rsid w:val="008C6E72"/>
-    <w:rPr>
-      <w:vanish/>
-      <w:sz w:val="16"/>
-      <w:szCs w:val="16"/>
-    </w:rPr>
-  </w:style>
-  <w:style w:type="paragraph" w:styleId="Footer">
-    <w:name w:val="footer"/>
-    <w:basedOn w:val="Normal"/>
-    <w:rsid w:val="006A15D3"/>
-    <w:pPr>
-      <w:tabs>
-        <w:tab w:val="center" w:pos="4320"/>
-        <w:tab w:val="right" w:pos="8640"/>
-      </w:tabs>
-    </w:pPr>
-  </w:style>
-  <w:style w:type="character" w:styleId="PageNumber">
-    <w:name w:val="page number"/>
-    <w:basedOn w:val="DefaultParagraphFont"/>
-    <w:rsid w:val="006A15D3"/>
-  </w:style>
-  <w:style w:type="paragraph" w:styleId="Title">
-    <w:name w:val="Title"/>
-    <w:basedOn w:val="Normal"/>
-    <w:qFormat/>
-    <w:rsid w:val="000556EE"/>
-    <w:pPr>
-      <w:spacing w:before="240" w:after="60"/>
-      <w:jc w:val="center"/>
-      <w:outlineLvl w:val="0"/>
-    </w:pPr>
-    <w:rPr>
-      <w:rFonts w:cs="Arial"/>
-      <w:b/>
-      <w:bCs/>
-      <w:kern w:val="28"/>
-      <w:sz w:val="32"/>
-      <w:szCs w:val="32"/>
-    </w:rPr>
-  </w:style>
-  <w:style w:type="paragraph" w:customStyle="1" w:styleId="Comment">
-    <w:name w:val="Comment"/>
-    <w:basedOn w:val="Normal"/>
-    <w:rsid w:val="00A0745D"/>
-    <w:pPr>
-      <w:spacing w:before="60" w:after="60"/>
-    </w:pPr>
-    <w:rPr>
-      <w:i/>
-      <w:color w:val="7030A0"/>
-      <w:sz w:val="22"/>
-      <w:szCs w:val="20"/>
-    </w:rPr>
-  </w:style>
-  <w:style w:type="character" w:styleId="Hyperlink">
-    <w:name w:val="Hyperlink"/>
-    <w:uiPriority w:val="99"/>
-    <w:rsid w:val="001F24B7"/>
-    <w:rPr>
-      <w:color w:val="0000FF"/>
-      <w:u w:val="single"/>
-    </w:rPr>
-  </w:style>
-  <w:style w:type="paragraph" w:styleId="ListBullet0">
-    <w:name w:val="List Bullet"/>
-    <w:basedOn w:val="Normal"/>
-    <w:rsid w:val="00544645"/>
-    <w:pPr>
-      <w:numPr>
-        <w:numId w:val="6"/>
-      </w:numPr>
-    </w:pPr>
-    <w:rPr>
-      <w:rFonts w:cs="Arial"/>
-      <w:sz w:val="22"/>
-      <w:szCs w:val="22"/>
-    </w:rPr>
-  </w:style>
-  <w:style w:type="paragraph" w:customStyle="1" w:styleId="TableCellBullet">
-    <w:name w:val="TableCellBullet"/>
-    <w:basedOn w:val="Normal"/>
-    <w:rsid w:val="00064A52"/>
-    <w:pPr>
-      <w:numPr>
-        <w:numId w:val="4"/>
-      </w:numPr>
-      <w:spacing w:before="60" w:after="60"/>
-    </w:pPr>
-    <w:rPr>
-      <w:rFonts w:cs="Arial"/>
-      <w:szCs w:val="20"/>
-    </w:rPr>
-  </w:style>
-  <w:style w:type="paragraph" w:customStyle="1" w:styleId="Cell">
-    <w:name w:val="Cell"/>
-    <w:basedOn w:val="BodyText"/>
-    <w:rsid w:val="00064A52"/>
-    <w:pPr>
-      <w:spacing w:before="60" w:after="60"/>
-    </w:pPr>
-    <w:rPr>
-      <w:rFonts w:cs="Arial"/>
-      <w:sz w:val="20"/>
-      <w:szCs w:val="20"/>
-    </w:rPr>
-  </w:style>
-  <w:style w:type="paragraph" w:styleId="BodyText">
-    <w:name w:val="Body Text"/>
-    <w:basedOn w:val="Normal"/>
-    <w:link w:val="BodyTextChar"/>
-    <w:rsid w:val="00D02EBB"/>
-    <w:pPr>
-      <w:spacing w:after="120"/>
-    </w:pPr>
-    <w:rPr>
-      <w:sz w:val="22"/>
-    </w:rPr>
-  </w:style>
-  <w:style w:type="paragraph" w:customStyle="1" w:styleId="CellHead">
-    <w:name w:val="CellHead"/>
-    <w:basedOn w:val="Cell"/>
-    <w:rsid w:val="00161394"/>
-    <w:pPr>
-      <w:keepNext/>
-    </w:pPr>
-    <w:rPr>
-      <w:b/>
-    </w:rPr>
-  </w:style>
-  <w:style w:type="paragraph" w:customStyle="1" w:styleId="Appendix1">
-    <w:name w:val="Appendix 1"/>
-    <w:basedOn w:val="Heading1"/>
-    <w:rsid w:val="00064A52"/>
-    <w:pPr>
-      <w:numPr>
-        <w:numId w:val="0"/>
-      </w:numPr>
-      <w:tabs>
-        <w:tab w:val="num" w:pos="360"/>
-      </w:tabs>
-      <w:outlineLvl w:val="9"/>
-    </w:pPr>
-    <w:rPr>
-      <w:rFonts w:cs="Times New Roman"/>
-      <w:bCs w:val="0"/>
-      <w:kern w:val="28"/>
-      <w:sz w:val="28"/>
-      <w:szCs w:val="20"/>
-    </w:rPr>
-  </w:style>
-  <w:style w:type="paragraph" w:customStyle="1" w:styleId="Appendix2">
-    <w:name w:val="Appendix 2"/>
-    <w:basedOn w:val="Heading2"/>
-    <w:rsid w:val="00834B31"/>
-    <w:pPr>
-      <w:numPr>
-        <w:ilvl w:val="0"/>
-        <w:numId w:val="5"/>
-      </w:numPr>
-      <w:outlineLvl w:val="9"/>
-    </w:pPr>
-    <w:rPr>
-      <w:rFonts w:cs="Times New Roman"/>
-      <w:bCs w:val="0"/>
-      <w:i w:val="0"/>
-      <w:iCs w:val="0"/>
-      <w:sz w:val="26"/>
-    </w:rPr>
-  </w:style>
-  <w:style w:type="paragraph" w:styleId="TOC1">
-    <w:name w:val="toc 1"/>
-    <w:basedOn w:val="Normal"/>
-    <w:next w:val="Normal"/>
-    <w:autoRedefine/>
-    <w:uiPriority w:val="39"/>
-    <w:rsid w:val="00377472"/>
-    <w:pPr>
-      <w:spacing w:before="120" w:after="120"/>
-    </w:pPr>
-    <w:rPr>
-      <w:rFonts w:ascii="Calibri" w:hAnsi="Calibri"/>
-      <w:b/>
-      <w:bCs/>
-      <w:caps/>
-      <w:szCs w:val="20"/>
-    </w:rPr>
-  </w:style>
-  <w:style w:type="paragraph" w:styleId="TOC2">
-    <w:name w:val="toc 2"/>
-    <w:basedOn w:val="Normal"/>
-    <w:next w:val="Normal"/>
-    <w:autoRedefine/>
-    <w:uiPriority w:val="39"/>
-    <w:rsid w:val="00D472DD"/>
-    <w:pPr>
-      <w:ind w:left="200"/>
-    </w:pPr>
-    <w:rPr>
-      <w:rFonts w:ascii="Calibri" w:hAnsi="Calibri"/>
-      <w:smallCaps/>
-      <w:szCs w:val="20"/>
-    </w:rPr>
-  </w:style>
-  <w:style w:type="paragraph" w:styleId="TOC3">
-    <w:name w:val="toc 3"/>
-    <w:basedOn w:val="Normal"/>
-    <w:next w:val="Normal"/>
-    <w:autoRedefine/>
-    <w:uiPriority w:val="39"/>
-    <w:rsid w:val="00377472"/>
-    <w:pPr>
-      <w:ind w:left="400"/>
-    </w:pPr>
-    <w:rPr>
-      <w:rFonts w:ascii="Calibri" w:hAnsi="Calibri"/>
-      <w:i/>
-      <w:iCs/>
-      <w:szCs w:val="20"/>
-    </w:rPr>
-  </w:style>
-  <w:style w:type="paragraph" w:styleId="TOC4">
-    <w:name w:val="toc 4"/>
-    <w:basedOn w:val="Normal"/>
-    <w:next w:val="Normal"/>
-    <w:autoRedefine/>
-    <w:semiHidden/>
-    <w:rsid w:val="00377472"/>
-    <w:pPr>
-      <w:ind w:left="600"/>
-    </w:pPr>
-    <w:rPr>
-      <w:rFonts w:ascii="Calibri" w:hAnsi="Calibri"/>
-      <w:sz w:val="18"/>
-      <w:szCs w:val="18"/>
-    </w:rPr>
-  </w:style>
-  <w:style w:type="paragraph" w:styleId="TOC5">
-    <w:name w:val="toc 5"/>
-    <w:basedOn w:val="Normal"/>
-    <w:next w:val="Normal"/>
-    <w:autoRedefine/>
-    <w:semiHidden/>
-    <w:rsid w:val="00377472"/>
-    <w:pPr>
-      <w:ind w:left="800"/>
-    </w:pPr>
-    <w:rPr>
-      <w:rFonts w:ascii="Calibri" w:hAnsi="Calibri"/>
-      <w:sz w:val="18"/>
-      <w:szCs w:val="18"/>
-    </w:rPr>
-  </w:style>
-  <w:style w:type="paragraph" w:styleId="TOC6">
-    <w:name w:val="toc 6"/>
-    <w:basedOn w:val="Normal"/>
-    <w:next w:val="Normal"/>
-    <w:autoRedefine/>
-    <w:semiHidden/>
-    <w:rsid w:val="00377472"/>
-    <w:pPr>
-      <w:ind w:left="1000"/>
-    </w:pPr>
-    <w:rPr>
-      <w:rFonts w:ascii="Calibri" w:hAnsi="Calibri"/>
-      <w:sz w:val="18"/>
-      <w:szCs w:val="18"/>
-    </w:rPr>
-  </w:style>
-  <w:style w:type="paragraph" w:styleId="TOC7">
-    <w:name w:val="toc 7"/>
-    <w:basedOn w:val="Normal"/>
-    <w:next w:val="Normal"/>
-    <w:autoRedefine/>
-    <w:semiHidden/>
-    <w:rsid w:val="00377472"/>
-    <w:pPr>
-      <w:ind w:left="1200"/>
-    </w:pPr>
-    <w:rPr>
-      <w:rFonts w:ascii="Calibri" w:hAnsi="Calibri"/>
-      <w:sz w:val="18"/>
-      <w:szCs w:val="18"/>
-    </w:rPr>
-  </w:style>
-  <w:style w:type="paragraph" w:styleId="TOC8">
-    <w:name w:val="toc 8"/>
-    <w:basedOn w:val="Normal"/>
-    <w:next w:val="Normal"/>
-    <w:autoRedefine/>
-    <w:semiHidden/>
-    <w:rsid w:val="00377472"/>
-    <w:pPr>
-      <w:ind w:left="1400"/>
-    </w:pPr>
-    <w:rPr>
-      <w:rFonts w:ascii="Calibri" w:hAnsi="Calibri"/>
-      <w:sz w:val="18"/>
-      <w:szCs w:val="18"/>
-    </w:rPr>
-  </w:style>
-  <w:style w:type="paragraph" w:styleId="TOC9">
-    <w:name w:val="toc 9"/>
-    <w:basedOn w:val="Normal"/>
-    <w:next w:val="Normal"/>
-    <w:autoRedefine/>
-    <w:semiHidden/>
-    <w:rsid w:val="00377472"/>
-    <w:pPr>
-      <w:ind w:left="1600"/>
-    </w:pPr>
-    <w:rPr>
-      <w:rFonts w:ascii="Calibri" w:hAnsi="Calibri"/>
-      <w:sz w:val="18"/>
-      <w:szCs w:val="18"/>
-    </w:rPr>
-  </w:style>
-  <w:style w:type="paragraph" w:customStyle="1" w:styleId="Appendix3">
-    <w:name w:val="Appendix 3"/>
-    <w:basedOn w:val="Normal"/>
-    <w:rsid w:val="00E7180B"/>
-    <w:rPr>
-      <w:rFonts w:cs="Arial"/>
-      <w:b/>
-      <w:sz w:val="22"/>
-      <w:szCs w:val="22"/>
-    </w:rPr>
-  </w:style>
-  <w:style w:type="table" w:styleId="TableGrid">
-    <w:name w:val="Table Grid"/>
-    <w:basedOn w:val="TableNormal"/>
-    <w:rsid w:val="00D8524B"/>
-    <w:tblPr>
-      <w:tblInd w:w="0" w:type="dxa"/>
-      <w:tblBorders>
-        <w:top w:val="single" w:sz="4" w:space="0" w:color="auto"/>
-        <w:left w:val="single" w:sz="4" w:space="0" w:color="auto"/>
-        <w:bottom w:val="single" w:sz="4" w:space="0" w:color="auto"/>
-        <w:right w:val="single" w:sz="4" w:space="0" w:color="auto"/>
-        <w:insideH w:val="single" w:sz="4" w:space="0" w:color="auto"/>
-        <w:insideV w:val="single" w:sz="4" w:space="0" w:color="auto"/>
-      </w:tblBorders>
-      <w:tblCellMar>
-        <w:top w:w="0" w:type="dxa"/>
-        <w:left w:w="108" w:type="dxa"/>
-        <w:bottom w:w="0" w:type="dxa"/>
-        <w:right w:w="108" w:type="dxa"/>
-      </w:tblCellMar>
     </w:tblPr>
   </w:style>
   <w:style w:type="paragraph" w:styleId="CommentText">

</xml_diff>